<commit_message>
Add to case study write up
</commit_message>
<xml_diff>
--- a/casestudy_write_up.docx
+++ b/casestudy_write_up.docx
@@ -1565,7 +1565,6 @@
           <w:rFonts w:asciiTheme="minorHAnsi" w:hAnsiTheme="minorHAnsi" w:cstheme="minorHAnsi"/>
           <w:b w:val="0"/>
           <w:bCs w:val="0"/>
-          <w:color w:val="4472C4" w:themeColor="accent1"/>
           <w:sz w:val="24"/>
           <w:szCs w:val="24"/>
         </w:rPr>
@@ -1578,7 +1577,77 @@
           <w:sz w:val="24"/>
           <w:szCs w:val="24"/>
         </w:rPr>
-        <w:t xml:space="preserve">However, not all the numbers are on equal footing. Some might be very large compared to others. Therefore, we want to use the Standard Scalar function to normalize them. </w:t>
+        <w:t xml:space="preserve">However, not all the numbers are on equal footing. </w:t>
+      </w:r>
+      <w:r>
+        <w:rPr>
+          <w:rFonts w:asciiTheme="minorHAnsi" w:hAnsiTheme="minorHAnsi" w:cstheme="minorHAnsi"/>
+          <w:b w:val="0"/>
+          <w:bCs w:val="0"/>
+          <w:sz w:val="24"/>
+          <w:szCs w:val="24"/>
+        </w:rPr>
+        <w:t xml:space="preserve">The resulting feature space may encompass values with varying magnitudes, where some feature values could be considerably </w:t>
+      </w:r>
+      <w:r>
+        <w:rPr>
+          <w:rFonts w:asciiTheme="minorHAnsi" w:hAnsiTheme="minorHAnsi" w:cstheme="minorHAnsi"/>
+          <w:b w:val="0"/>
+          <w:bCs w:val="0"/>
+          <w:sz w:val="24"/>
+          <w:szCs w:val="24"/>
+        </w:rPr>
+        <w:t>more significant</w:t>
+      </w:r>
+      <w:r>
+        <w:rPr>
+          <w:rFonts w:asciiTheme="minorHAnsi" w:hAnsiTheme="minorHAnsi" w:cstheme="minorHAnsi"/>
+          <w:b w:val="0"/>
+          <w:bCs w:val="0"/>
+          <w:sz w:val="24"/>
+          <w:szCs w:val="24"/>
+        </w:rPr>
+        <w:t xml:space="preserve"> than others. These </w:t>
+      </w:r>
+      <w:r>
+        <w:rPr>
+          <w:rFonts w:asciiTheme="minorHAnsi" w:hAnsiTheme="minorHAnsi" w:cstheme="minorHAnsi"/>
+          <w:b w:val="0"/>
+          <w:bCs w:val="0"/>
+          <w:sz w:val="24"/>
+          <w:szCs w:val="24"/>
+        </w:rPr>
+        <w:t>feature-scale disparities</w:t>
+      </w:r>
+      <w:r>
+        <w:rPr>
+          <w:rFonts w:asciiTheme="minorHAnsi" w:hAnsiTheme="minorHAnsi" w:cstheme="minorHAnsi"/>
+          <w:b w:val="0"/>
+          <w:bCs w:val="0"/>
+          <w:sz w:val="24"/>
+          <w:szCs w:val="24"/>
+        </w:rPr>
+        <w:t xml:space="preserve"> can adversely affect the performance of </w:t>
+      </w:r>
+      <w:r>
+        <w:rPr>
+          <w:rFonts w:asciiTheme="minorHAnsi" w:hAnsiTheme="minorHAnsi" w:cstheme="minorHAnsi"/>
+          <w:b w:val="0"/>
+          <w:bCs w:val="0"/>
+          <w:sz w:val="24"/>
+          <w:szCs w:val="24"/>
+        </w:rPr>
+        <w:t>specific</w:t>
+      </w:r>
+      <w:r>
+        <w:rPr>
+          <w:rFonts w:asciiTheme="minorHAnsi" w:hAnsiTheme="minorHAnsi" w:cstheme="minorHAnsi"/>
+          <w:b w:val="0"/>
+          <w:bCs w:val="0"/>
+          <w:sz w:val="24"/>
+          <w:szCs w:val="24"/>
+        </w:rPr>
+        <w:t xml:space="preserve"> machine learning algorithms, leading to suboptimal results. </w:t>
       </w:r>
     </w:p>
     <w:p>
@@ -1586,14 +1655,182 @@
         <w:pStyle w:val="Heading2"/>
         <w:rPr>
           <w:rFonts w:asciiTheme="minorHAnsi" w:hAnsiTheme="minorHAnsi" w:cstheme="minorHAnsi"/>
+          <w:b w:val="0"/>
+          <w:bCs w:val="0"/>
+          <w:sz w:val="24"/>
+          <w:szCs w:val="24"/>
+        </w:rPr>
+      </w:pPr>
+      <w:r>
+        <w:rPr>
+          <w:rFonts w:asciiTheme="minorHAnsi" w:hAnsiTheme="minorHAnsi" w:cstheme="minorHAnsi"/>
+          <w:b w:val="0"/>
+          <w:bCs w:val="0"/>
+          <w:sz w:val="24"/>
+          <w:szCs w:val="24"/>
+        </w:rPr>
+        <w:t xml:space="preserve">To address this issue and ensure that our models are not unduly influenced by feature scales, we </w:t>
+      </w:r>
+      <w:r>
+        <w:rPr>
+          <w:rFonts w:asciiTheme="minorHAnsi" w:hAnsiTheme="minorHAnsi" w:cstheme="minorHAnsi"/>
+          <w:b w:val="0"/>
+          <w:bCs w:val="0"/>
+          <w:sz w:val="24"/>
+          <w:szCs w:val="24"/>
+        </w:rPr>
+        <w:t>incorporated</w:t>
+      </w:r>
+      <w:r>
+        <w:rPr>
+          <w:rFonts w:asciiTheme="minorHAnsi" w:hAnsiTheme="minorHAnsi" w:cstheme="minorHAnsi"/>
+          <w:b w:val="0"/>
+          <w:bCs w:val="0"/>
+          <w:sz w:val="24"/>
+          <w:szCs w:val="24"/>
+        </w:rPr>
+        <w:t xml:space="preserve"> the </w:t>
+      </w:r>
+      <w:proofErr w:type="spellStart"/>
+      <w:proofErr w:type="gramStart"/>
+      <w:r>
+        <w:rPr>
+          <w:rFonts w:asciiTheme="minorHAnsi" w:hAnsiTheme="minorHAnsi" w:cstheme="minorHAnsi"/>
+          <w:b w:val="0"/>
+          <w:bCs w:val="0"/>
+          <w:sz w:val="24"/>
+          <w:szCs w:val="24"/>
+        </w:rPr>
+        <w:t>StandardScaler</w:t>
+      </w:r>
+      <w:proofErr w:type="spellEnd"/>
+      <w:r>
+        <w:rPr>
+          <w:rFonts w:asciiTheme="minorHAnsi" w:hAnsiTheme="minorHAnsi" w:cstheme="minorHAnsi"/>
+          <w:b w:val="0"/>
+          <w:bCs w:val="0"/>
+          <w:sz w:val="24"/>
+          <w:szCs w:val="24"/>
+        </w:rPr>
+        <w:t>(</w:t>
+      </w:r>
+      <w:proofErr w:type="gramEnd"/>
+      <w:r>
+        <w:rPr>
+          <w:rFonts w:asciiTheme="minorHAnsi" w:hAnsiTheme="minorHAnsi" w:cstheme="minorHAnsi"/>
+          <w:b w:val="0"/>
+          <w:bCs w:val="0"/>
+          <w:sz w:val="24"/>
+          <w:szCs w:val="24"/>
+        </w:rPr>
+        <w:t xml:space="preserve">) function into our data preprocessing pipeline. </w:t>
+      </w:r>
+      <w:proofErr w:type="spellStart"/>
+      <w:proofErr w:type="gramStart"/>
+      <w:r>
+        <w:rPr>
+          <w:rFonts w:asciiTheme="minorHAnsi" w:hAnsiTheme="minorHAnsi" w:cstheme="minorHAnsi"/>
+          <w:b w:val="0"/>
+          <w:bCs w:val="0"/>
+          <w:sz w:val="24"/>
+          <w:szCs w:val="24"/>
+        </w:rPr>
+        <w:t>StandardScaler</w:t>
+      </w:r>
+      <w:proofErr w:type="spellEnd"/>
+      <w:r>
+        <w:rPr>
+          <w:rFonts w:asciiTheme="minorHAnsi" w:hAnsiTheme="minorHAnsi" w:cstheme="minorHAnsi"/>
+          <w:b w:val="0"/>
+          <w:bCs w:val="0"/>
+          <w:sz w:val="24"/>
+          <w:szCs w:val="24"/>
+        </w:rPr>
+        <w:t>(</w:t>
+      </w:r>
+      <w:proofErr w:type="gramEnd"/>
+      <w:r>
+        <w:rPr>
+          <w:rFonts w:asciiTheme="minorHAnsi" w:hAnsiTheme="minorHAnsi" w:cstheme="minorHAnsi"/>
+          <w:b w:val="0"/>
+          <w:bCs w:val="0"/>
+          <w:sz w:val="24"/>
+          <w:szCs w:val="24"/>
+        </w:rPr>
+        <w:t xml:space="preserve">) plays a crucial role in normalizing the feature values by centering them around a mean of zero and scaling them to have a standard deviation of one. This standardization process harmonizes the numerical feature values, placing them on an equal footing and mitigating any undue bias that might arise from differing magnitudes. </w:t>
+      </w:r>
+    </w:p>
+    <w:p>
+      <w:pPr>
+        <w:pStyle w:val="Heading2"/>
+        <w:rPr>
+          <w:rFonts w:asciiTheme="minorHAnsi" w:hAnsiTheme="minorHAnsi" w:cstheme="minorHAnsi"/>
+          <w:b w:val="0"/>
+          <w:bCs w:val="0"/>
           <w:color w:val="4472C4" w:themeColor="accent1"/>
-        </w:rPr>
-      </w:pPr>
-      <w:r>
+          <w:sz w:val="24"/>
+          <w:szCs w:val="24"/>
+        </w:rPr>
+      </w:pPr>
+      <w:r>
+        <w:rPr>
+          <w:rFonts w:asciiTheme="minorHAnsi" w:hAnsiTheme="minorHAnsi" w:cstheme="minorHAnsi"/>
+          <w:b w:val="0"/>
+          <w:bCs w:val="0"/>
+          <w:sz w:val="24"/>
+          <w:szCs w:val="24"/>
+        </w:rPr>
+        <w:lastRenderedPageBreak/>
+        <w:t xml:space="preserve">By applying </w:t>
+      </w:r>
+      <w:proofErr w:type="spellStart"/>
+      <w:proofErr w:type="gramStart"/>
+      <w:r>
+        <w:rPr>
+          <w:rFonts w:asciiTheme="minorHAnsi" w:hAnsiTheme="minorHAnsi" w:cstheme="minorHAnsi"/>
+          <w:b w:val="0"/>
+          <w:bCs w:val="0"/>
+          <w:sz w:val="24"/>
+          <w:szCs w:val="24"/>
+        </w:rPr>
+        <w:t>StandardScaler</w:t>
+      </w:r>
+      <w:proofErr w:type="spellEnd"/>
+      <w:r>
+        <w:rPr>
+          <w:rFonts w:asciiTheme="minorHAnsi" w:hAnsiTheme="minorHAnsi" w:cstheme="minorHAnsi"/>
+          <w:b w:val="0"/>
+          <w:bCs w:val="0"/>
+          <w:sz w:val="24"/>
+          <w:szCs w:val="24"/>
+        </w:rPr>
+        <w:t>(</w:t>
+      </w:r>
+      <w:proofErr w:type="gramEnd"/>
+      <w:r>
+        <w:rPr>
+          <w:rFonts w:asciiTheme="minorHAnsi" w:hAnsiTheme="minorHAnsi" w:cstheme="minorHAnsi"/>
+          <w:b w:val="0"/>
+          <w:bCs w:val="0"/>
+          <w:sz w:val="24"/>
+          <w:szCs w:val="24"/>
+        </w:rPr>
+        <w:t>), we enhance the robustness and interpretability of our machine learning models, allowing them to make informed decisions based on the actual patterns within the data rather than being influenced by the scale of individual features.</w:t>
+      </w:r>
+    </w:p>
+    <w:p>
+      <w:pPr>
+        <w:pStyle w:val="Heading2"/>
         <w:rPr>
           <w:rFonts w:asciiTheme="minorHAnsi" w:hAnsiTheme="minorHAnsi" w:cstheme="minorHAnsi"/>
           <w:color w:val="4472C4" w:themeColor="accent1"/>
         </w:rPr>
+      </w:pPr>
+      <w:r>
+        <w:rPr>
+          <w:rFonts w:asciiTheme="minorHAnsi" w:hAnsiTheme="minorHAnsi" w:cstheme="minorHAnsi"/>
+          <w:color w:val="4472C4" w:themeColor="accent1"/>
+        </w:rPr>
         <w:t>Gaussian Naïve Bayes</w:t>
       </w:r>
     </w:p>
@@ -1622,14 +1859,7 @@
         <w:rPr>
           <w:rFonts w:asciiTheme="minorHAnsi" w:hAnsiTheme="minorHAnsi" w:cstheme="minorHAnsi"/>
         </w:rPr>
-        <w:t xml:space="preserve">TF-IDF generates numerical vectors that encapsulate the essence of each message. These vectors serve as the feature set for the Gaussian Naive Bayes model. Leveraging the Gaussian </w:t>
-      </w:r>
-      <w:r>
-        <w:rPr>
-          <w:rFonts w:asciiTheme="minorHAnsi" w:hAnsiTheme="minorHAnsi" w:cstheme="minorHAnsi"/>
-        </w:rPr>
-        <w:lastRenderedPageBreak/>
-        <w:t>Naive Bayes algorithm, well-suited for text classification, these TF-IDF vectors facilitate informed decisions regarding the classification of messages as spam or not. In essence, this approach not only automates the spam detection process but also harnesses the information latent within messages to achieve a high level of classification accuracy, contributing to the creation of a more secure and efficient digital communication environment.</w:t>
+        <w:t>TF-IDF generates numerical vectors that encapsulate the essence of each message. These vectors serve as the feature set for the Gaussian Naive Bayes model. Leveraging the Gaussian Naive Bayes algorithm, well-suited for text classification, these TF-IDF vectors facilitate informed decisions regarding the classification of messages as spam or not. In essence, this approach not only automates the spam detection process but also harnesses the information latent within messages to achieve a high level of classification accuracy, contributing to the creation of a more secure and efficient digital communication environment.</w:t>
       </w:r>
     </w:p>
     <w:p>
@@ -1889,6 +2119,7 @@
               <w:rPr>
                 <w:rFonts w:asciiTheme="minorHAnsi" w:hAnsiTheme="minorHAnsi" w:cstheme="minorHAnsi"/>
               </w:rPr>
+              <w:lastRenderedPageBreak/>
               <w:t>Mean Accuracy</w:t>
             </w:r>
           </w:p>
@@ -1978,7 +2209,6 @@
         <w:rPr>
           <w:rFonts w:asciiTheme="minorHAnsi" w:hAnsiTheme="minorHAnsi" w:cstheme="minorHAnsi"/>
         </w:rPr>
-        <w:lastRenderedPageBreak/>
         <w:t xml:space="preserve">These metrics collectively underscore the model's exceptional performance, marked by an impressive accuracy score and an exceedingly low occurrence of false positives and false negatives. Such results reaffirm the model's effectiveness and reliability, positioning it as a robust solution for the specific context and objectives of the spam classification </w:t>
       </w:r>
       <w:r>
@@ -2153,6 +2383,7 @@
           <w:i/>
           <w:iCs/>
         </w:rPr>
+        <w:lastRenderedPageBreak/>
         <w:t>Description</w:t>
       </w:r>
       <w:r>
@@ -2263,15 +2494,7 @@
           <w:sz w:val="24"/>
           <w:szCs w:val="24"/>
         </w:rPr>
-        <w:t xml:space="preserve"> clustering technique as a foundational element in our model development </w:t>
-      </w:r>
-      <w:r>
-        <w:rPr>
-          <w:sz w:val="24"/>
-          <w:szCs w:val="24"/>
-        </w:rPr>
-        <w:lastRenderedPageBreak/>
-        <w:t xml:space="preserve">process. While our primary focus remains on enhancing spam detection, the incorporation of </w:t>
+        <w:t xml:space="preserve"> clustering technique as a foundational element in our model development process. While our primary focus remains on enhancing spam detection, the incorporation of </w:t>
       </w:r>
       <w:proofErr w:type="spellStart"/>
       <w:r>
@@ -2561,6 +2784,7 @@
           <w:sz w:val="24"/>
           <w:szCs w:val="24"/>
         </w:rPr>
+        <w:lastRenderedPageBreak/>
         <w:br/>
       </w:r>
       <w:r>
@@ -2892,14 +3116,7 @@
         <w:rPr>
           <w:rFonts w:asciiTheme="minorHAnsi" w:hAnsiTheme="minorHAnsi" w:cstheme="minorHAnsi"/>
         </w:rPr>
-        <w:t xml:space="preserve">Random Forest Accuracy: Our Random Forest model achieved an impressive accuracy of 96.21%. This ensemble learning method is known for its ability to handle complex data and perform well in classification tasks. In the context of spam detection, it excelled in </w:t>
-      </w:r>
-      <w:r>
-        <w:rPr>
-          <w:rFonts w:asciiTheme="minorHAnsi" w:hAnsiTheme="minorHAnsi" w:cstheme="minorHAnsi"/>
-        </w:rPr>
-        <w:lastRenderedPageBreak/>
-        <w:t>accurately distinguishing between spam and non-spam messages.</w:t>
+        <w:t>Random Forest Accuracy: Our Random Forest model achieved an impressive accuracy of 96.21%. This ensemble learning method is known for its ability to handle complex data and perform well in classification tasks. In the context of spam detection, it excelled in accurately distinguishing between spam and non-spam messages.</w:t>
       </w:r>
       <w:r>
         <w:rPr>
@@ -3108,6 +3325,7 @@
           <w:sz w:val="24"/>
           <w:szCs w:val="24"/>
         </w:rPr>
+        <w:lastRenderedPageBreak/>
         <w:t xml:space="preserve">Initially, our use of DBSCAN clustering is aimed at effectively grouping similar messages together, laying the foundation for our subsequent modeling endeavors. Through this technique, we strive to create cohesive clusters of messages, each characterized by its distinct attributes. These message clusters will serve as the core data for training </w:t>
       </w:r>
       <w:r>
@@ -3176,15 +3394,7 @@
           <w:sz w:val="24"/>
           <w:szCs w:val="24"/>
         </w:rPr>
-        <w:t xml:space="preserve">Our transition to DBSCAN clustering underscores our unwavering commitment to crafting an exceptionally effective spam classification system. By seamlessly integrating DBSCAN clustering with diverse classification models, we aspire to contribute significantly to fostering a digital </w:t>
-      </w:r>
-      <w:r>
-        <w:rPr>
-          <w:sz w:val="24"/>
-          <w:szCs w:val="24"/>
-        </w:rPr>
-        <w:lastRenderedPageBreak/>
-        <w:t>communication environment that is both secure and efficient, where spam messages can be reliably identified and effectively managed.</w:t>
+        <w:t>Our transition to DBSCAN clustering underscores our unwavering commitment to crafting an exceptionally effective spam classification system. By seamlessly integrating DBSCAN clustering with diverse classification models, we aspire to contribute significantly to fostering a digital communication environment that is both secure and efficient, where spam messages can be reliably identified and effectively managed.</w:t>
       </w:r>
     </w:p>
     <w:p>
@@ -3364,6 +3574,7 @@
           <w:bCs/>
           <w:u w:val="single"/>
         </w:rPr>
+        <w:lastRenderedPageBreak/>
         <w:t>Assumption Checks:</w:t>
       </w:r>
     </w:p>

</xml_diff>

<commit_message>
Add Recommendations and Conclusions to writeup
</commit_message>
<xml_diff>
--- a/casestudy_write_up.docx
+++ b/casestudy_write_up.docx
@@ -3763,7 +3763,7 @@
           <w:kern w:val="0"/>
           <w14:ligatures w14:val="none"/>
         </w:rPr>
-        <w:t>The initial model employed Lasso Linear Regression on the raw data, resulting in an RMSE of 17.6157. During validation, the model demonstrated accurate predictions and a keen grasp of data patterns. However, it encountered challenges in generalizing to unseen data, evident by its higher RMSE of 23.5082 on the holdout set.</w:t>
+        <w:t>The research focused on addressing the pervasive issue of spam messages in the digital communication landscape. Advanced algorithms and machine learning techniques were employed to construct a robust spam classification system capable of distinguishing between genuine and spam messages. The foundation was built through meticulous data collection, preprocessing, feature engineering, and model selection. The dataset, reflecting diverse message characteristics, served as the basis for training and refining the classification model. Natural language processing (NLP) and machine learning techniques were incorporated to enhance the model's performance and adaptability to evolving communication patterns.</w:t>
       </w:r>
     </w:p>
     <w:p>
@@ -3774,6 +3774,66 @@
           <w14:ligatures w14:val="none"/>
         </w:rPr>
       </w:pPr>
+      <w:r>
+        <w:rPr>
+          <w:rFonts w:eastAsia="Times New Roman" w:cstheme="minorHAnsi"/>
+          <w:kern w:val="0"/>
+          <w14:ligatures w14:val="none"/>
+        </w:rPr>
+        <w:t>Beyond individual convenience, the project holds significance in broader domains such as email filtering, cybersecurity, and information management. By mitigating the disruptive impact of spam, a safer and more efficient digital communication environment was aimed for.</w:t>
+      </w:r>
+    </w:p>
+    <w:p>
+      <w:pPr>
+        <w:rPr>
+          <w:rFonts w:eastAsia="Times New Roman" w:cstheme="minorHAnsi"/>
+          <w:kern w:val="0"/>
+          <w14:ligatures w14:val="none"/>
+        </w:rPr>
+      </w:pPr>
+      <w:r>
+        <w:rPr>
+          <w:rFonts w:eastAsia="Times New Roman" w:cstheme="minorHAnsi"/>
+          <w:kern w:val="0"/>
+          <w14:ligatures w14:val="none"/>
+        </w:rPr>
+        <w:t>The Gaussian Naive Bayes (GNB) model was utilized alongside clustering techniques to enhance accuracy and adaptability. Internal cross-validation demonstrated the model's proficiency, with a mean accuracy of approximately 91.29%. External cross-validation further reinforced its effectiveness, achieving an outstanding accuracy of approximately 98.67%.</w:t>
+      </w:r>
+    </w:p>
+    <w:p>
+      <w:pPr>
+        <w:rPr>
+          <w:rFonts w:eastAsia="Times New Roman" w:cstheme="minorHAnsi"/>
+          <w:kern w:val="0"/>
+          <w14:ligatures w14:val="none"/>
+        </w:rPr>
+      </w:pPr>
+      <w:r>
+        <w:rPr>
+          <w:rFonts w:eastAsia="Times New Roman" w:cstheme="minorHAnsi"/>
+          <w:kern w:val="0"/>
+          <w14:ligatures w14:val="none"/>
+        </w:rPr>
+        <w:t xml:space="preserve">Incorporating </w:t>
+      </w:r>
+      <w:proofErr w:type="spellStart"/>
+      <w:r>
+        <w:rPr>
+          <w:rFonts w:eastAsia="Times New Roman" w:cstheme="minorHAnsi"/>
+          <w:kern w:val="0"/>
+          <w14:ligatures w14:val="none"/>
+        </w:rPr>
+        <w:t>KMeans</w:t>
+      </w:r>
+      <w:proofErr w:type="spellEnd"/>
+      <w:r>
+        <w:rPr>
+          <w:rFonts w:eastAsia="Times New Roman" w:cstheme="minorHAnsi"/>
+          <w:kern w:val="0"/>
+          <w14:ligatures w14:val="none"/>
+        </w:rPr>
+        <w:t xml:space="preserve"> clustering enriched the feature space and consistently yielded high accuracy scores across various classification models. Transitioning to DBSCAN clustering marked a significant evolution in the approach, maintaining impressive accuracy scores. The research contributes to addressing digital communication challenges and promotes a safer, more productive landscape.</w:t>
+      </w:r>
     </w:p>
     <w:p>
       <w:pPr>
@@ -3812,17 +3872,17 @@
         </w:numPr>
       </w:pPr>
       <w:r>
-        <w:rPr>
-          <w:b/>
-          <w:bCs/>
-        </w:rPr>
-        <w:t>Feature Engineering and Selection</w:t>
-      </w:r>
-      <w:r>
-        <w:t>: Using domain knowledge to engineer meaningful features can improve model performance significantly. Investigating interactions, polynomial terms, and domain-specific transformations may reveal hidden patterns in the data. Furthermore, feature selection techniques other than regularization, such as mutual information or recursive feature elimination, can help identify the most influential features. Experimenting with different combinations of features and selection methods iteratively can result in a more refined set of inputs for the models.</w:t>
-      </w:r>
-      <w:r>
-        <w:br/>
+        <w:t xml:space="preserve">Preprocess Text Better: Enhance the text preprocessing phase by exploring more advanced techniques in natural language processing (NLP). Consider techniques like lemmatization, </w:t>
+      </w:r>
+      <w:r>
+        <w:lastRenderedPageBreak/>
+        <w:t xml:space="preserve">stemming, and handling of special characters </w:t>
+      </w:r>
+      <w:r>
+        <w:t>to refine the textual data before vectorization further</w:t>
+      </w:r>
+      <w:r>
+        <w:t>.</w:t>
       </w:r>
     </w:p>
     <w:p>
@@ -3834,26 +3894,51 @@
         </w:numPr>
       </w:pPr>
       <w:r>
-        <w:rPr>
-          <w:b/>
-          <w:bCs/>
-        </w:rPr>
-        <w:t>Experimenting with Different Models:</w:t>
-      </w:r>
-      <w:r>
-        <w:t xml:space="preserve"> Experimenting with models other than linear regression, such as decision trees, support vector machines,</w:t>
-      </w:r>
-      <w:r>
-        <w:t xml:space="preserve"> random forest</w:t>
-      </w:r>
-      <w:r>
-        <w:t xml:space="preserve"> or gradient boosting, can provide new insights and potentially improved performance. Each model has strengths and weaknesses, and experimenting with </w:t>
-      </w:r>
-      <w:r>
-        <w:t>various</w:t>
-      </w:r>
-      <w:r>
-        <w:t xml:space="preserve"> approaches can reveal the best-fit approach for the specific dataset. Furthermore, neural networks and deep learning architectures can capture complex relationships that traditional models may overlook. Iteratively testing and comparing different models' performance can result in a more accurate and versatile predictive system.</w:t>
+        <w:t>Model Ensemble: Experiment with model ensembles, such as stacking or blending multiple models together. Combining the strengths of various models can often lead to better predictive performance.</w:t>
+      </w:r>
+    </w:p>
+    <w:p>
+      <w:pPr>
+        <w:pStyle w:val="ListParagraph"/>
+        <w:numPr>
+          <w:ilvl w:val="0"/>
+          <w:numId w:val="3"/>
+        </w:numPr>
+      </w:pPr>
+      <w:r>
+        <w:t xml:space="preserve">Advanced Clustering: Investigate more advanced clustering algorithms beyond </w:t>
+      </w:r>
+      <w:proofErr w:type="spellStart"/>
+      <w:r>
+        <w:t>KMeans</w:t>
+      </w:r>
+      <w:proofErr w:type="spellEnd"/>
+      <w:r>
+        <w:t xml:space="preserve"> and DBSCAN. Algorithms like hierarchical clustering or spectral clustering may capture complex patterns in the data more effectively. </w:t>
+      </w:r>
+    </w:p>
+    <w:p>
+      <w:pPr>
+        <w:pStyle w:val="ListParagraph"/>
+        <w:numPr>
+          <w:ilvl w:val="0"/>
+          <w:numId w:val="3"/>
+        </w:numPr>
+      </w:pPr>
+      <w:r>
+        <w:t>Deep Learning: Consider incorporating deep learning models, such as recurrent neural networks (RNNs) or transformers, for text classification. These models are known for their ability to capture intricate patterns in sequential data.</w:t>
+      </w:r>
+    </w:p>
+    <w:p>
+      <w:pPr>
+        <w:pStyle w:val="ListParagraph"/>
+        <w:numPr>
+          <w:ilvl w:val="0"/>
+          <w:numId w:val="3"/>
+        </w:numPr>
+      </w:pPr>
+      <w:r>
+        <w:t>Regularization: Apply regularization techniques to prevent overfitting, especially when working with high-dimensional data. Techniques like L1 and L2 regularization can be beneficial.</w:t>
       </w:r>
       <w:r>
         <w:br/>
@@ -3968,6 +4053,7 @@
           <w:szCs w:val="144"/>
           <w14:ligatures w14:val="none"/>
         </w:rPr>
+        <w:lastRenderedPageBreak/>
         <w:t>Appendix</w:t>
       </w:r>
     </w:p>

</xml_diff>

<commit_message>
Add tables to writeup
</commit_message>
<xml_diff>
--- a/casestudy_write_up.docx
+++ b/casestudy_write_up.docx
@@ -2534,14 +2534,6 @@
           <w:szCs w:val="24"/>
         </w:rPr>
       </w:pPr>
-    </w:p>
-    <w:p>
-      <w:pPr>
-        <w:rPr>
-          <w:sz w:val="24"/>
-          <w:szCs w:val="24"/>
-        </w:rPr>
-      </w:pPr>
       <w:r>
         <w:rPr>
           <w:sz w:val="24"/>
@@ -2603,14 +2595,6 @@
           <w:szCs w:val="24"/>
         </w:rPr>
       </w:pPr>
-    </w:p>
-    <w:p>
-      <w:pPr>
-        <w:rPr>
-          <w:sz w:val="24"/>
-          <w:szCs w:val="24"/>
-        </w:rPr>
-      </w:pPr>
       <w:r>
         <w:rPr>
           <w:sz w:val="24"/>
@@ -2626,14 +2610,6 @@
           <w:szCs w:val="24"/>
         </w:rPr>
       </w:pPr>
-    </w:p>
-    <w:p>
-      <w:pPr>
-        <w:rPr>
-          <w:sz w:val="24"/>
-          <w:szCs w:val="24"/>
-        </w:rPr>
-      </w:pPr>
       <w:r>
         <w:rPr>
           <w:sz w:val="24"/>
@@ -2663,14 +2639,6 @@
           <w:szCs w:val="24"/>
         </w:rPr>
       </w:pPr>
-    </w:p>
-    <w:p>
-      <w:pPr>
-        <w:rPr>
-          <w:sz w:val="24"/>
-          <w:szCs w:val="24"/>
-        </w:rPr>
-      </w:pPr>
       <w:r>
         <w:rPr>
           <w:sz w:val="24"/>
@@ -2708,6 +2676,14 @@
         </w:rPr>
         <w:t xml:space="preserve"> clustering as a precursor to model development reinforces our commitment to creating an effective spam classification system. By combining clustering techniques with a diverse set of classification models, we aim to contribute to a more secure and efficient digital communication environment where spam messages can be accurately identified and mitigated.</w:t>
       </w:r>
+    </w:p>
+    <w:p>
+      <w:pPr>
+        <w:rPr>
+          <w:sz w:val="24"/>
+          <w:szCs w:val="24"/>
+        </w:rPr>
+      </w:pPr>
     </w:p>
     <w:p>
       <w:pPr>
@@ -2784,43 +2760,50 @@
           <w:sz w:val="24"/>
           <w:szCs w:val="24"/>
         </w:rPr>
+        <w:br/>
+      </w:r>
+      <w:r>
+        <w:rPr>
+          <w:sz w:val="24"/>
+          <w:szCs w:val="24"/>
+        </w:rPr>
+        <w:t xml:space="preserve">The optimal number of clusters is an </w:t>
+      </w:r>
+      <w:r>
+        <w:rPr>
+          <w:sz w:val="24"/>
+          <w:szCs w:val="24"/>
+        </w:rPr>
+        <w:t>essential</w:t>
+      </w:r>
+      <w:r>
+        <w:rPr>
+          <w:sz w:val="24"/>
+          <w:szCs w:val="24"/>
+        </w:rPr>
+        <w:t xml:space="preserve"> aspect of clustering tasks such as spam message classification. The Silhouette Score is a </w:t>
+      </w:r>
+      <w:r>
+        <w:rPr>
+          <w:sz w:val="24"/>
+          <w:szCs w:val="24"/>
+        </w:rPr>
+        <w:t>valuable</w:t>
+      </w:r>
+      <w:r>
+        <w:rPr>
+          <w:sz w:val="24"/>
+          <w:szCs w:val="24"/>
+        </w:rPr>
+        <w:t xml:space="preserve"> metric for this purpose, providing a way to evaluate the quality of clustering solutions. A systematic approach is used to determine the optimal number of clusters using the Silhouette Score. First, a possible cluster number range is </w:t>
+      </w:r>
+      <w:r>
+        <w:rPr>
+          <w:sz w:val="24"/>
+          <w:szCs w:val="24"/>
+        </w:rPr>
         <w:lastRenderedPageBreak/>
-        <w:br/>
-      </w:r>
-      <w:r>
-        <w:rPr>
-          <w:sz w:val="24"/>
-          <w:szCs w:val="24"/>
-        </w:rPr>
-        <w:t xml:space="preserve">The optimal number of clusters is an </w:t>
-      </w:r>
-      <w:r>
-        <w:rPr>
-          <w:sz w:val="24"/>
-          <w:szCs w:val="24"/>
-        </w:rPr>
-        <w:t>essential</w:t>
-      </w:r>
-      <w:r>
-        <w:rPr>
-          <w:sz w:val="24"/>
-          <w:szCs w:val="24"/>
-        </w:rPr>
-        <w:t xml:space="preserve"> aspect of clustering tasks such as spam message classification. The Silhouette Score is a </w:t>
-      </w:r>
-      <w:r>
-        <w:rPr>
-          <w:sz w:val="24"/>
-          <w:szCs w:val="24"/>
-        </w:rPr>
-        <w:t>valuable</w:t>
-      </w:r>
-      <w:r>
-        <w:rPr>
-          <w:sz w:val="24"/>
-          <w:szCs w:val="24"/>
-        </w:rPr>
-        <w:t xml:space="preserve"> metric for this purpose, providing a way to evaluate the quality of clustering solutions. A systematic approach is used to determine the optimal number of clusters using the Silhouette Score. First, a possible cluster number range is defined, ranging from a minimum to a maximum number of clusters deemed relevant for the dataset. The Silhouette Scores for each cluster number in this range are then computed. The Silhouette Score measures the cohesion of data points within the same cluster </w:t>
+        <w:t xml:space="preserve">defined, ranging from a minimum to a maximum number of clusters deemed relevant for the dataset. The Silhouette Scores for each cluster number in this range are then computed. The Silhouette Score measures the cohesion of data points within the same cluster </w:t>
       </w:r>
       <w:r>
         <w:rPr>
@@ -2836,14 +2819,6 @@
         </w:rPr>
         <w:t xml:space="preserve"> the separation between clusters.</w:t>
       </w:r>
-    </w:p>
-    <w:p>
-      <w:pPr>
-        <w:rPr>
-          <w:sz w:val="24"/>
-          <w:szCs w:val="24"/>
-        </w:rPr>
-      </w:pPr>
     </w:p>
     <w:p>
       <w:pPr>
@@ -3075,6 +3050,8 @@
         <w:rPr>
           <w:b/>
           <w:bCs/>
+          <w:sz w:val="24"/>
+          <w:szCs w:val="24"/>
           <w:u w:val="single"/>
         </w:rPr>
       </w:pPr>
@@ -3082,6 +3059,8 @@
         <w:rPr>
           <w:b/>
           <w:bCs/>
+          <w:sz w:val="24"/>
+          <w:szCs w:val="24"/>
           <w:u w:val="single"/>
         </w:rPr>
         <w:t>Results</w:t>
@@ -3116,6 +3095,7 @@
         <w:rPr>
           <w:rFonts w:asciiTheme="minorHAnsi" w:hAnsiTheme="minorHAnsi" w:cstheme="minorHAnsi"/>
         </w:rPr>
+        <w:lastRenderedPageBreak/>
         <w:t>Random Forest Accuracy: Our Random Forest model achieved an impressive accuracy of 96.21%. This ensemble learning method is known for its ability to handle complex data and perform well in classification tasks. In the context of spam detection, it excelled in accurately distinguishing between spam and non-spam messages.</w:t>
       </w:r>
       <w:r>
@@ -3224,7 +3204,270 @@
           <w:rFonts w:asciiTheme="minorHAnsi" w:hAnsiTheme="minorHAnsi" w:cstheme="minorHAnsi"/>
         </w:rPr>
       </w:pPr>
-    </w:p>
+      <w:r>
+        <w:rPr>
+          <w:rFonts w:asciiTheme="minorHAnsi" w:hAnsiTheme="minorHAnsi" w:cstheme="minorHAnsi"/>
+        </w:rPr>
+        <w:t xml:space="preserve">The </w:t>
+      </w:r>
+      <w:r>
+        <w:rPr>
+          <w:rFonts w:asciiTheme="minorHAnsi" w:hAnsiTheme="minorHAnsi" w:cstheme="minorHAnsi"/>
+        </w:rPr>
+        <w:t>consistently</w:t>
+      </w:r>
+      <w:r>
+        <w:rPr>
+          <w:rFonts w:asciiTheme="minorHAnsi" w:hAnsiTheme="minorHAnsi" w:cstheme="minorHAnsi"/>
+        </w:rPr>
+        <w:t xml:space="preserve"> high accuracy scores across different models underline the importance of K-Means clustering as a preprocessing step. By leveraging K-Means clustering, we were able to transform the raw text data into structured features, reduce dimensionality, and enhance model performance. This approach enriched the feature space and empowered each model to capture subtle patterns and relationships within the data.</w:t>
+      </w:r>
+    </w:p>
+    <w:tbl>
+      <w:tblPr>
+        <w:tblStyle w:val="TableGrid"/>
+        <w:tblW w:w="0" w:type="auto"/>
+        <w:tblLook w:val="04A0" w:firstRow="1" w:lastRow="0" w:firstColumn="1" w:lastColumn="0" w:noHBand="0" w:noVBand="1"/>
+      </w:tblPr>
+      <w:tblGrid>
+        <w:gridCol w:w="4675"/>
+        <w:gridCol w:w="4675"/>
+      </w:tblGrid>
+      <w:tr>
+        <w:tc>
+          <w:tcPr>
+            <w:tcW w:w="4675" w:type="dxa"/>
+          </w:tcPr>
+          <w:p>
+            <w:pPr>
+              <w:pStyle w:val="NormalWeb"/>
+              <w:jc w:val="center"/>
+              <w:rPr>
+                <w:rFonts w:asciiTheme="minorHAnsi" w:hAnsiTheme="minorHAnsi" w:cstheme="minorHAnsi"/>
+                <w:b/>
+                <w:bCs/>
+                <w:i/>
+                <w:iCs/>
+                <w:u w:val="single"/>
+              </w:rPr>
+            </w:pPr>
+            <w:r>
+              <w:rPr>
+                <w:rFonts w:asciiTheme="minorHAnsi" w:hAnsiTheme="minorHAnsi" w:cstheme="minorHAnsi"/>
+                <w:b/>
+                <w:bCs/>
+                <w:i/>
+                <w:iCs/>
+                <w:u w:val="single"/>
+              </w:rPr>
+              <w:t>Model</w:t>
+            </w:r>
+          </w:p>
+        </w:tc>
+        <w:tc>
+          <w:tcPr>
+            <w:tcW w:w="4675" w:type="dxa"/>
+          </w:tcPr>
+          <w:p>
+            <w:pPr>
+              <w:pStyle w:val="NormalWeb"/>
+              <w:jc w:val="center"/>
+              <w:rPr>
+                <w:rFonts w:asciiTheme="minorHAnsi" w:hAnsiTheme="minorHAnsi" w:cstheme="minorHAnsi"/>
+                <w:b/>
+                <w:bCs/>
+                <w:i/>
+                <w:iCs/>
+                <w:u w:val="single"/>
+              </w:rPr>
+            </w:pPr>
+            <w:r>
+              <w:rPr>
+                <w:rFonts w:asciiTheme="minorHAnsi" w:hAnsiTheme="minorHAnsi" w:cstheme="minorHAnsi"/>
+                <w:b/>
+                <w:bCs/>
+                <w:i/>
+                <w:iCs/>
+                <w:u w:val="single"/>
+              </w:rPr>
+              <w:t>Accuracy</w:t>
+            </w:r>
+          </w:p>
+        </w:tc>
+      </w:tr>
+      <w:tr>
+        <w:tc>
+          <w:tcPr>
+            <w:tcW w:w="4675" w:type="dxa"/>
+          </w:tcPr>
+          <w:p>
+            <w:pPr>
+              <w:pStyle w:val="NormalWeb"/>
+              <w:jc w:val="center"/>
+              <w:rPr>
+                <w:rFonts w:asciiTheme="minorHAnsi" w:hAnsiTheme="minorHAnsi" w:cstheme="minorHAnsi"/>
+              </w:rPr>
+            </w:pPr>
+            <w:r>
+              <w:rPr>
+                <w:rFonts w:asciiTheme="minorHAnsi" w:hAnsiTheme="minorHAnsi" w:cstheme="minorHAnsi"/>
+              </w:rPr>
+              <w:t>Random Forest</w:t>
+            </w:r>
+          </w:p>
+        </w:tc>
+        <w:tc>
+          <w:tcPr>
+            <w:tcW w:w="4675" w:type="dxa"/>
+          </w:tcPr>
+          <w:p>
+            <w:pPr>
+              <w:pStyle w:val="NormalWeb"/>
+              <w:jc w:val="center"/>
+              <w:rPr>
+                <w:rFonts w:asciiTheme="minorHAnsi" w:hAnsiTheme="minorHAnsi" w:cstheme="minorHAnsi"/>
+              </w:rPr>
+            </w:pPr>
+            <w:r>
+              <w:rPr>
+                <w:rFonts w:asciiTheme="minorHAnsi" w:hAnsiTheme="minorHAnsi" w:cstheme="minorHAnsi"/>
+              </w:rPr>
+              <w:t>96.21%</w:t>
+            </w:r>
+          </w:p>
+        </w:tc>
+      </w:tr>
+      <w:tr>
+        <w:tc>
+          <w:tcPr>
+            <w:tcW w:w="4675" w:type="dxa"/>
+          </w:tcPr>
+          <w:p>
+            <w:pPr>
+              <w:pStyle w:val="NormalWeb"/>
+              <w:jc w:val="center"/>
+              <w:rPr>
+                <w:rFonts w:asciiTheme="minorHAnsi" w:hAnsiTheme="minorHAnsi" w:cstheme="minorHAnsi"/>
+              </w:rPr>
+            </w:pPr>
+            <w:r>
+              <w:rPr>
+                <w:rFonts w:asciiTheme="minorHAnsi" w:hAnsiTheme="minorHAnsi" w:cstheme="minorHAnsi"/>
+              </w:rPr>
+              <w:t>Logistic Regression</w:t>
+            </w:r>
+          </w:p>
+        </w:tc>
+        <w:tc>
+          <w:tcPr>
+            <w:tcW w:w="4675" w:type="dxa"/>
+          </w:tcPr>
+          <w:p>
+            <w:pPr>
+              <w:pStyle w:val="NormalWeb"/>
+              <w:jc w:val="center"/>
+              <w:rPr>
+                <w:rFonts w:asciiTheme="minorHAnsi" w:hAnsiTheme="minorHAnsi" w:cstheme="minorHAnsi"/>
+              </w:rPr>
+            </w:pPr>
+            <w:r>
+              <w:rPr>
+                <w:rFonts w:asciiTheme="minorHAnsi" w:hAnsiTheme="minorHAnsi" w:cstheme="minorHAnsi"/>
+              </w:rPr>
+              <w:t>93.32%</w:t>
+            </w:r>
+          </w:p>
+        </w:tc>
+      </w:tr>
+      <w:tr>
+        <w:tc>
+          <w:tcPr>
+            <w:tcW w:w="4675" w:type="dxa"/>
+          </w:tcPr>
+          <w:p>
+            <w:pPr>
+              <w:pStyle w:val="NormalWeb"/>
+              <w:jc w:val="center"/>
+              <w:rPr>
+                <w:rFonts w:asciiTheme="minorHAnsi" w:hAnsiTheme="minorHAnsi" w:cstheme="minorHAnsi"/>
+              </w:rPr>
+            </w:pPr>
+            <w:proofErr w:type="spellStart"/>
+            <w:r>
+              <w:rPr>
+                <w:rFonts w:asciiTheme="minorHAnsi" w:hAnsiTheme="minorHAnsi" w:cstheme="minorHAnsi"/>
+              </w:rPr>
+              <w:t>XGBoost</w:t>
+            </w:r>
+            <w:proofErr w:type="spellEnd"/>
+          </w:p>
+        </w:tc>
+        <w:tc>
+          <w:tcPr>
+            <w:tcW w:w="4675" w:type="dxa"/>
+          </w:tcPr>
+          <w:p>
+            <w:pPr>
+              <w:pStyle w:val="NormalWeb"/>
+              <w:jc w:val="center"/>
+              <w:rPr>
+                <w:rFonts w:asciiTheme="minorHAnsi" w:hAnsiTheme="minorHAnsi" w:cstheme="minorHAnsi"/>
+              </w:rPr>
+            </w:pPr>
+            <w:r>
+              <w:rPr>
+                <w:rFonts w:asciiTheme="minorHAnsi" w:hAnsiTheme="minorHAnsi" w:cstheme="minorHAnsi"/>
+              </w:rPr>
+              <w:t>96.95%</w:t>
+            </w:r>
+          </w:p>
+        </w:tc>
+      </w:tr>
+      <w:tr>
+        <w:tc>
+          <w:tcPr>
+            <w:tcW w:w="4675" w:type="dxa"/>
+          </w:tcPr>
+          <w:p>
+            <w:pPr>
+              <w:pStyle w:val="NormalWeb"/>
+              <w:jc w:val="center"/>
+              <w:rPr>
+                <w:rFonts w:asciiTheme="minorHAnsi" w:hAnsiTheme="minorHAnsi" w:cstheme="minorHAnsi"/>
+              </w:rPr>
+            </w:pPr>
+            <w:proofErr w:type="spellStart"/>
+            <w:r>
+              <w:rPr>
+                <w:rFonts w:asciiTheme="minorHAnsi" w:hAnsiTheme="minorHAnsi" w:cstheme="minorHAnsi"/>
+              </w:rPr>
+              <w:t>GaussianNB</w:t>
+            </w:r>
+            <w:proofErr w:type="spellEnd"/>
+          </w:p>
+        </w:tc>
+        <w:tc>
+          <w:tcPr>
+            <w:tcW w:w="4675" w:type="dxa"/>
+          </w:tcPr>
+          <w:p>
+            <w:pPr>
+              <w:pStyle w:val="NormalWeb"/>
+              <w:jc w:val="center"/>
+              <w:rPr>
+                <w:rFonts w:asciiTheme="minorHAnsi" w:hAnsiTheme="minorHAnsi" w:cstheme="minorHAnsi"/>
+              </w:rPr>
+            </w:pPr>
+            <w:r>
+              <w:rPr>
+                <w:rFonts w:asciiTheme="minorHAnsi" w:hAnsiTheme="minorHAnsi" w:cstheme="minorHAnsi"/>
+              </w:rPr>
+              <w:t>93.96%</w:t>
+            </w:r>
+          </w:p>
+        </w:tc>
+      </w:tr>
+    </w:tbl>
     <w:p>
       <w:pPr>
         <w:pStyle w:val="NormalWeb"/>
@@ -3232,24 +3475,6 @@
           <w:rFonts w:asciiTheme="minorHAnsi" w:hAnsiTheme="minorHAnsi" w:cstheme="minorHAnsi"/>
         </w:rPr>
       </w:pPr>
-      <w:r>
-        <w:rPr>
-          <w:rFonts w:asciiTheme="minorHAnsi" w:hAnsiTheme="minorHAnsi" w:cstheme="minorHAnsi"/>
-        </w:rPr>
-        <w:t xml:space="preserve">The </w:t>
-      </w:r>
-      <w:r>
-        <w:rPr>
-          <w:rFonts w:asciiTheme="minorHAnsi" w:hAnsiTheme="minorHAnsi" w:cstheme="minorHAnsi"/>
-        </w:rPr>
-        <w:t>consistently</w:t>
-      </w:r>
-      <w:r>
-        <w:rPr>
-          <w:rFonts w:asciiTheme="minorHAnsi" w:hAnsiTheme="minorHAnsi" w:cstheme="minorHAnsi"/>
-        </w:rPr>
-        <w:t xml:space="preserve"> high accuracy scores across different models underline the importance of K-Means clustering as a preprocessing step. By leveraging K-Means clustering, we were able to transform the raw text data into structured features, reduce dimensionality, and enhance model performance. This approach enriched the feature space and empowered each model to capture subtle patterns and relationships within the data.</w:t>
-      </w:r>
     </w:p>
     <w:p>
       <w:pPr>
@@ -3325,8 +3550,15 @@
           <w:sz w:val="24"/>
           <w:szCs w:val="24"/>
         </w:rPr>
+        <w:t xml:space="preserve">Initially, our use of DBSCAN clustering is aimed at effectively grouping similar messages together, laying the foundation for our subsequent modeling endeavors. Through this </w:t>
+      </w:r>
+      <w:r>
+        <w:rPr>
+          <w:sz w:val="24"/>
+          <w:szCs w:val="24"/>
+        </w:rPr>
         <w:lastRenderedPageBreak/>
-        <w:t xml:space="preserve">Initially, our use of DBSCAN clustering is aimed at effectively grouping similar messages together, laying the foundation for our subsequent modeling endeavors. Through this technique, we strive to create cohesive clusters of messages, each characterized by its distinct attributes. These message clusters will serve as the core data for training </w:t>
+        <w:t xml:space="preserve">technique, we strive to create cohesive clusters of messages, each characterized by its distinct attributes. These message clusters will serve as the core data for training </w:t>
       </w:r>
       <w:r>
         <w:rPr>
@@ -3534,27 +3766,334 @@
         <w:t>Gaussian NB Accuracy: Gaussian Naive Bayes achieved a commendable accuracy of 94.12%. Although this model assumes feature independence, it exhibited competitive performance in distinguishing spam from non-spam messages.</w:t>
       </w:r>
     </w:p>
-    <w:p>
-      <w:pPr>
-        <w:rPr>
-          <w:sz w:val="24"/>
-          <w:szCs w:val="24"/>
-        </w:rPr>
-      </w:pPr>
-    </w:p>
-    <w:p>
-      <w:pPr>
-        <w:rPr>
-          <w:sz w:val="24"/>
-          <w:szCs w:val="24"/>
-        </w:rPr>
-      </w:pPr>
-      <w:r>
-        <w:rPr>
-          <w:sz w:val="24"/>
-          <w:szCs w:val="24"/>
-        </w:rPr>
-        <w:t>The consistently high accuracy scores across different models underscore the significance of DBSCAN clustering as a preprocessing step. By leveraging DBSCAN clustering, we transformed raw text data into structured features, reduced dimensionality, and amplified model performance. This approach enriched the feature space, empowering each model to capture intricate patterns and relationships within the data.</w:t>
+    <w:tbl>
+      <w:tblPr>
+        <w:tblStyle w:val="TableGrid"/>
+        <w:tblW w:w="0" w:type="auto"/>
+        <w:tblLook w:val="04A0" w:firstRow="1" w:lastRow="0" w:firstColumn="1" w:lastColumn="0" w:noHBand="0" w:noVBand="1"/>
+      </w:tblPr>
+      <w:tblGrid>
+        <w:gridCol w:w="4675"/>
+        <w:gridCol w:w="4675"/>
+      </w:tblGrid>
+      <w:tr>
+        <w:tc>
+          <w:tcPr>
+            <w:tcW w:w="4675" w:type="dxa"/>
+          </w:tcPr>
+          <w:p>
+            <w:pPr>
+              <w:pStyle w:val="NormalWeb"/>
+              <w:jc w:val="center"/>
+              <w:rPr>
+                <w:rFonts w:asciiTheme="minorHAnsi" w:hAnsiTheme="minorHAnsi" w:cstheme="minorHAnsi"/>
+                <w:b/>
+                <w:bCs/>
+                <w:i/>
+                <w:iCs/>
+                <w:u w:val="single"/>
+              </w:rPr>
+            </w:pPr>
+            <w:r>
+              <w:rPr>
+                <w:rFonts w:asciiTheme="minorHAnsi" w:hAnsiTheme="minorHAnsi" w:cstheme="minorHAnsi"/>
+                <w:b/>
+                <w:bCs/>
+                <w:i/>
+                <w:iCs/>
+                <w:u w:val="single"/>
+              </w:rPr>
+              <w:t>Model</w:t>
+            </w:r>
+          </w:p>
+        </w:tc>
+        <w:tc>
+          <w:tcPr>
+            <w:tcW w:w="4675" w:type="dxa"/>
+          </w:tcPr>
+          <w:p>
+            <w:pPr>
+              <w:pStyle w:val="NormalWeb"/>
+              <w:jc w:val="center"/>
+              <w:rPr>
+                <w:rFonts w:asciiTheme="minorHAnsi" w:hAnsiTheme="minorHAnsi" w:cstheme="minorHAnsi"/>
+                <w:b/>
+                <w:bCs/>
+                <w:i/>
+                <w:iCs/>
+                <w:u w:val="single"/>
+              </w:rPr>
+            </w:pPr>
+            <w:r>
+              <w:rPr>
+                <w:rFonts w:asciiTheme="minorHAnsi" w:hAnsiTheme="minorHAnsi" w:cstheme="minorHAnsi"/>
+                <w:b/>
+                <w:bCs/>
+                <w:i/>
+                <w:iCs/>
+                <w:u w:val="single"/>
+              </w:rPr>
+              <w:t>Accuracy</w:t>
+            </w:r>
+          </w:p>
+        </w:tc>
+      </w:tr>
+      <w:tr>
+        <w:tc>
+          <w:tcPr>
+            <w:tcW w:w="4675" w:type="dxa"/>
+          </w:tcPr>
+          <w:p>
+            <w:pPr>
+              <w:pStyle w:val="NormalWeb"/>
+              <w:jc w:val="center"/>
+              <w:rPr>
+                <w:rFonts w:asciiTheme="minorHAnsi" w:hAnsiTheme="minorHAnsi" w:cstheme="minorHAnsi"/>
+              </w:rPr>
+            </w:pPr>
+            <w:r>
+              <w:rPr>
+                <w:rFonts w:asciiTheme="minorHAnsi" w:hAnsiTheme="minorHAnsi" w:cstheme="minorHAnsi"/>
+              </w:rPr>
+              <w:t>Random Forest</w:t>
+            </w:r>
+          </w:p>
+        </w:tc>
+        <w:tc>
+          <w:tcPr>
+            <w:tcW w:w="4675" w:type="dxa"/>
+          </w:tcPr>
+          <w:p>
+            <w:pPr>
+              <w:pStyle w:val="NormalWeb"/>
+              <w:jc w:val="center"/>
+              <w:rPr>
+                <w:rFonts w:asciiTheme="minorHAnsi" w:hAnsiTheme="minorHAnsi" w:cstheme="minorHAnsi"/>
+              </w:rPr>
+            </w:pPr>
+            <w:r>
+              <w:rPr>
+                <w:rFonts w:asciiTheme="minorHAnsi" w:hAnsiTheme="minorHAnsi" w:cstheme="minorHAnsi"/>
+              </w:rPr>
+              <w:t>9</w:t>
+            </w:r>
+            <w:r>
+              <w:rPr>
+                <w:rFonts w:asciiTheme="minorHAnsi" w:hAnsiTheme="minorHAnsi" w:cstheme="minorHAnsi"/>
+              </w:rPr>
+              <w:t>5.94</w:t>
+            </w:r>
+            <w:r>
+              <w:rPr>
+                <w:rFonts w:asciiTheme="minorHAnsi" w:hAnsiTheme="minorHAnsi" w:cstheme="minorHAnsi"/>
+              </w:rPr>
+              <w:t>%</w:t>
+            </w:r>
+          </w:p>
+        </w:tc>
+      </w:tr>
+      <w:tr>
+        <w:tc>
+          <w:tcPr>
+            <w:tcW w:w="4675" w:type="dxa"/>
+          </w:tcPr>
+          <w:p>
+            <w:pPr>
+              <w:pStyle w:val="NormalWeb"/>
+              <w:jc w:val="center"/>
+              <w:rPr>
+                <w:rFonts w:asciiTheme="minorHAnsi" w:hAnsiTheme="minorHAnsi" w:cstheme="minorHAnsi"/>
+              </w:rPr>
+            </w:pPr>
+            <w:r>
+              <w:rPr>
+                <w:rFonts w:asciiTheme="minorHAnsi" w:hAnsiTheme="minorHAnsi" w:cstheme="minorHAnsi"/>
+              </w:rPr>
+              <w:t>Logistic Regression</w:t>
+            </w:r>
+          </w:p>
+        </w:tc>
+        <w:tc>
+          <w:tcPr>
+            <w:tcW w:w="4675" w:type="dxa"/>
+          </w:tcPr>
+          <w:p>
+            <w:pPr>
+              <w:pStyle w:val="NormalWeb"/>
+              <w:jc w:val="center"/>
+              <w:rPr>
+                <w:rFonts w:asciiTheme="minorHAnsi" w:hAnsiTheme="minorHAnsi" w:cstheme="minorHAnsi"/>
+              </w:rPr>
+            </w:pPr>
+            <w:r>
+              <w:rPr>
+                <w:rFonts w:asciiTheme="minorHAnsi" w:hAnsiTheme="minorHAnsi" w:cstheme="minorHAnsi"/>
+              </w:rPr>
+              <w:t>9</w:t>
+            </w:r>
+            <w:r>
+              <w:rPr>
+                <w:rFonts w:asciiTheme="minorHAnsi" w:hAnsiTheme="minorHAnsi" w:cstheme="minorHAnsi"/>
+              </w:rPr>
+              <w:t>4</w:t>
+            </w:r>
+            <w:r>
+              <w:rPr>
+                <w:rFonts w:asciiTheme="minorHAnsi" w:hAnsiTheme="minorHAnsi" w:cstheme="minorHAnsi"/>
+              </w:rPr>
+              <w:t>.</w:t>
+            </w:r>
+            <w:r>
+              <w:rPr>
+                <w:rFonts w:asciiTheme="minorHAnsi" w:hAnsiTheme="minorHAnsi" w:cstheme="minorHAnsi"/>
+              </w:rPr>
+              <w:t>71</w:t>
+            </w:r>
+            <w:r>
+              <w:rPr>
+                <w:rFonts w:asciiTheme="minorHAnsi" w:hAnsiTheme="minorHAnsi" w:cstheme="minorHAnsi"/>
+              </w:rPr>
+              <w:t>%</w:t>
+            </w:r>
+          </w:p>
+        </w:tc>
+      </w:tr>
+      <w:tr>
+        <w:tc>
+          <w:tcPr>
+            <w:tcW w:w="4675" w:type="dxa"/>
+          </w:tcPr>
+          <w:p>
+            <w:pPr>
+              <w:pStyle w:val="NormalWeb"/>
+              <w:jc w:val="center"/>
+              <w:rPr>
+                <w:rFonts w:asciiTheme="minorHAnsi" w:hAnsiTheme="minorHAnsi" w:cstheme="minorHAnsi"/>
+              </w:rPr>
+            </w:pPr>
+            <w:proofErr w:type="spellStart"/>
+            <w:r>
+              <w:rPr>
+                <w:rFonts w:asciiTheme="minorHAnsi" w:hAnsiTheme="minorHAnsi" w:cstheme="minorHAnsi"/>
+              </w:rPr>
+              <w:t>XGBoost</w:t>
+            </w:r>
+            <w:proofErr w:type="spellEnd"/>
+          </w:p>
+        </w:tc>
+        <w:tc>
+          <w:tcPr>
+            <w:tcW w:w="4675" w:type="dxa"/>
+          </w:tcPr>
+          <w:p>
+            <w:pPr>
+              <w:pStyle w:val="NormalWeb"/>
+              <w:jc w:val="center"/>
+              <w:rPr>
+                <w:rFonts w:asciiTheme="minorHAnsi" w:hAnsiTheme="minorHAnsi" w:cstheme="minorHAnsi"/>
+              </w:rPr>
+            </w:pPr>
+            <w:r>
+              <w:rPr>
+                <w:rFonts w:asciiTheme="minorHAnsi" w:hAnsiTheme="minorHAnsi" w:cstheme="minorHAnsi"/>
+              </w:rPr>
+              <w:t>96</w:t>
+            </w:r>
+            <w:r>
+              <w:rPr>
+                <w:rFonts w:asciiTheme="minorHAnsi" w:hAnsiTheme="minorHAnsi" w:cstheme="minorHAnsi"/>
+              </w:rPr>
+              <w:t>.42</w:t>
+            </w:r>
+            <w:r>
+              <w:rPr>
+                <w:rFonts w:asciiTheme="minorHAnsi" w:hAnsiTheme="minorHAnsi" w:cstheme="minorHAnsi"/>
+              </w:rPr>
+              <w:t>%</w:t>
+            </w:r>
+          </w:p>
+        </w:tc>
+      </w:tr>
+      <w:tr>
+        <w:tc>
+          <w:tcPr>
+            <w:tcW w:w="4675" w:type="dxa"/>
+          </w:tcPr>
+          <w:p>
+            <w:pPr>
+              <w:pStyle w:val="NormalWeb"/>
+              <w:jc w:val="center"/>
+              <w:rPr>
+                <w:rFonts w:asciiTheme="minorHAnsi" w:hAnsiTheme="minorHAnsi" w:cstheme="minorHAnsi"/>
+              </w:rPr>
+            </w:pPr>
+            <w:proofErr w:type="spellStart"/>
+            <w:r>
+              <w:rPr>
+                <w:rFonts w:asciiTheme="minorHAnsi" w:hAnsiTheme="minorHAnsi" w:cstheme="minorHAnsi"/>
+              </w:rPr>
+              <w:t>GaussianNB</w:t>
+            </w:r>
+            <w:proofErr w:type="spellEnd"/>
+          </w:p>
+        </w:tc>
+        <w:tc>
+          <w:tcPr>
+            <w:tcW w:w="4675" w:type="dxa"/>
+          </w:tcPr>
+          <w:p>
+            <w:pPr>
+              <w:pStyle w:val="NormalWeb"/>
+              <w:jc w:val="center"/>
+              <w:rPr>
+                <w:rFonts w:asciiTheme="minorHAnsi" w:hAnsiTheme="minorHAnsi" w:cstheme="minorHAnsi"/>
+              </w:rPr>
+            </w:pPr>
+            <w:r>
+              <w:rPr>
+                <w:rFonts w:asciiTheme="minorHAnsi" w:hAnsiTheme="minorHAnsi" w:cstheme="minorHAnsi"/>
+              </w:rPr>
+              <w:t>94.12</w:t>
+            </w:r>
+            <w:r>
+              <w:rPr>
+                <w:rFonts w:asciiTheme="minorHAnsi" w:hAnsiTheme="minorHAnsi" w:cstheme="minorHAnsi"/>
+              </w:rPr>
+              <w:t>%</w:t>
+            </w:r>
+          </w:p>
+        </w:tc>
+      </w:tr>
+    </w:tbl>
+    <w:p>
+      <w:pPr>
+        <w:rPr>
+          <w:sz w:val="24"/>
+          <w:szCs w:val="24"/>
+        </w:rPr>
+      </w:pPr>
+    </w:p>
+    <w:p>
+      <w:pPr>
+        <w:rPr>
+          <w:sz w:val="24"/>
+          <w:szCs w:val="24"/>
+        </w:rPr>
+      </w:pPr>
+      <w:r>
+        <w:rPr>
+          <w:sz w:val="24"/>
+          <w:szCs w:val="24"/>
+        </w:rPr>
+        <w:t xml:space="preserve">The consistently high accuracy scores across different models underscore the significance of DBSCAN clustering as a preprocessing step. By leveraging DBSCAN clustering, we transformed </w:t>
+      </w:r>
+      <w:r>
+        <w:rPr>
+          <w:sz w:val="24"/>
+          <w:szCs w:val="24"/>
+        </w:rPr>
+        <w:lastRenderedPageBreak/>
+        <w:t>raw text data into structured features, reduced dimensionality, and amplified model performance. This approach enriched the feature space, empowering each model to capture intricate patterns and relationships within the data.</w:t>
       </w:r>
     </w:p>
     <w:p>
@@ -3574,7 +4113,6 @@
           <w:bCs/>
           <w:u w:val="single"/>
         </w:rPr>
-        <w:lastRenderedPageBreak/>
         <w:t>Assumption Checks:</w:t>
       </w:r>
     </w:p>
@@ -3754,6 +4292,8 @@
         <w:rPr>
           <w:rFonts w:eastAsia="Times New Roman" w:cstheme="minorHAnsi"/>
           <w:kern w:val="0"/>
+          <w:sz w:val="24"/>
+          <w:szCs w:val="24"/>
           <w14:ligatures w14:val="none"/>
         </w:rPr>
       </w:pPr>
@@ -3761,6 +4301,8 @@
         <w:rPr>
           <w:rFonts w:eastAsia="Times New Roman" w:cstheme="minorHAnsi"/>
           <w:kern w:val="0"/>
+          <w:sz w:val="24"/>
+          <w:szCs w:val="24"/>
           <w14:ligatures w14:val="none"/>
         </w:rPr>
         <w:t>The research focused on addressing the pervasive issue of spam messages in the digital communication landscape. Advanced algorithms and machine learning techniques were employed to construct a robust spam classification system capable of distinguishing between genuine and spam messages. The foundation was built through meticulous data collection, preprocessing, feature engineering, and model selection. The dataset, reflecting diverse message characteristics, served as the basis for training and refining the classification model. Natural language processing (NLP) and machine learning techniques were incorporated to enhance the model's performance and adaptability to evolving communication patterns.</w:t>
@@ -3771,6 +4313,8 @@
         <w:rPr>
           <w:rFonts w:eastAsia="Times New Roman" w:cstheme="minorHAnsi"/>
           <w:kern w:val="0"/>
+          <w:sz w:val="24"/>
+          <w:szCs w:val="24"/>
           <w14:ligatures w14:val="none"/>
         </w:rPr>
       </w:pPr>
@@ -3778,6 +4322,8 @@
         <w:rPr>
           <w:rFonts w:eastAsia="Times New Roman" w:cstheme="minorHAnsi"/>
           <w:kern w:val="0"/>
+          <w:sz w:val="24"/>
+          <w:szCs w:val="24"/>
           <w14:ligatures w14:val="none"/>
         </w:rPr>
         <w:t>Beyond individual convenience, the project holds significance in broader domains such as email filtering, cybersecurity, and information management. By mitigating the disruptive impact of spam, a safer and more efficient digital communication environment was aimed for.</w:t>
@@ -3788,6 +4334,8 @@
         <w:rPr>
           <w:rFonts w:eastAsia="Times New Roman" w:cstheme="minorHAnsi"/>
           <w:kern w:val="0"/>
+          <w:sz w:val="24"/>
+          <w:szCs w:val="24"/>
           <w14:ligatures w14:val="none"/>
         </w:rPr>
       </w:pPr>
@@ -3795,6 +4343,8 @@
         <w:rPr>
           <w:rFonts w:eastAsia="Times New Roman" w:cstheme="minorHAnsi"/>
           <w:kern w:val="0"/>
+          <w:sz w:val="24"/>
+          <w:szCs w:val="24"/>
           <w14:ligatures w14:val="none"/>
         </w:rPr>
         <w:t>The Gaussian Naive Bayes (GNB) model was utilized alongside clustering techniques to enhance accuracy and adaptability. Internal cross-validation demonstrated the model's proficiency, with a mean accuracy of approximately 91.29%. External cross-validation further reinforced its effectiveness, achieving an outstanding accuracy of approximately 98.67%.</w:t>
@@ -3805,6 +4355,8 @@
         <w:rPr>
           <w:rFonts w:eastAsia="Times New Roman" w:cstheme="minorHAnsi"/>
           <w:kern w:val="0"/>
+          <w:sz w:val="24"/>
+          <w:szCs w:val="24"/>
           <w14:ligatures w14:val="none"/>
         </w:rPr>
       </w:pPr>
@@ -3812,6 +4364,8 @@
         <w:rPr>
           <w:rFonts w:eastAsia="Times New Roman" w:cstheme="minorHAnsi"/>
           <w:kern w:val="0"/>
+          <w:sz w:val="24"/>
+          <w:szCs w:val="24"/>
           <w14:ligatures w14:val="none"/>
         </w:rPr>
         <w:t xml:space="preserve">Incorporating </w:t>
@@ -3821,6 +4375,8 @@
         <w:rPr>
           <w:rFonts w:eastAsia="Times New Roman" w:cstheme="minorHAnsi"/>
           <w:kern w:val="0"/>
+          <w:sz w:val="24"/>
+          <w:szCs w:val="24"/>
           <w14:ligatures w14:val="none"/>
         </w:rPr>
         <w:t>KMeans</w:t>
@@ -3830,9 +4386,22 @@
         <w:rPr>
           <w:rFonts w:eastAsia="Times New Roman" w:cstheme="minorHAnsi"/>
           <w:kern w:val="0"/>
+          <w:sz w:val="24"/>
+          <w:szCs w:val="24"/>
           <w14:ligatures w14:val="none"/>
         </w:rPr>
-        <w:t xml:space="preserve"> clustering enriched the feature space and consistently yielded high accuracy scores across various classification models. Transitioning to DBSCAN clustering marked a significant evolution in the approach, maintaining impressive accuracy scores. The research contributes to addressing digital communication challenges and promotes a safer, more productive landscape.</w:t>
+        <w:t xml:space="preserve"> clustering enriched the feature space and consistently yielded high accuracy scores across various classification models. Transitioning to DBSCAN clustering marked a significant evolution in the approach, maintaining impressive accuracy scores. The research </w:t>
+      </w:r>
+      <w:r>
+        <w:rPr>
+          <w:rFonts w:eastAsia="Times New Roman" w:cstheme="minorHAnsi"/>
+          <w:kern w:val="0"/>
+          <w:sz w:val="24"/>
+          <w:szCs w:val="24"/>
+          <w14:ligatures w14:val="none"/>
+        </w:rPr>
+        <w:lastRenderedPageBreak/>
+        <w:t>contributes to addressing digital communication challenges and promotes a safer, more productive landscape.</w:t>
       </w:r>
     </w:p>
     <w:p>
@@ -3870,18 +4439,30 @@
           <w:ilvl w:val="0"/>
           <w:numId w:val="3"/>
         </w:numPr>
-      </w:pPr>
-      <w:r>
-        <w:t xml:space="preserve">Preprocess Text Better: Enhance the text preprocessing phase by exploring more advanced techniques in natural language processing (NLP). Consider techniques like lemmatization, </w:t>
-      </w:r>
-      <w:r>
-        <w:lastRenderedPageBreak/>
-        <w:t xml:space="preserve">stemming, and handling of special characters </w:t>
-      </w:r>
-      <w:r>
+        <w:rPr>
+          <w:sz w:val="24"/>
+          <w:szCs w:val="24"/>
+        </w:rPr>
+      </w:pPr>
+      <w:r>
+        <w:rPr>
+          <w:sz w:val="24"/>
+          <w:szCs w:val="24"/>
+        </w:rPr>
+        <w:t xml:space="preserve">Preprocess Text Better: Enhance the text preprocessing phase by exploring more advanced techniques in natural language processing (NLP). Consider techniques like lemmatization, stemming, and handling of special characters </w:t>
+      </w:r>
+      <w:r>
+        <w:rPr>
+          <w:sz w:val="24"/>
+          <w:szCs w:val="24"/>
+        </w:rPr>
         <w:t>to refine the textual data before vectorization further</w:t>
       </w:r>
       <w:r>
+        <w:rPr>
+          <w:sz w:val="24"/>
+          <w:szCs w:val="24"/>
+        </w:rPr>
         <w:t>.</w:t>
       </w:r>
     </w:p>
@@ -3892,8 +4473,16 @@
           <w:ilvl w:val="0"/>
           <w:numId w:val="3"/>
         </w:numPr>
-      </w:pPr>
-      <w:r>
+        <w:rPr>
+          <w:sz w:val="24"/>
+          <w:szCs w:val="24"/>
+        </w:rPr>
+      </w:pPr>
+      <w:r>
+        <w:rPr>
+          <w:sz w:val="24"/>
+          <w:szCs w:val="24"/>
+        </w:rPr>
         <w:t>Model Ensemble: Experiment with model ensembles, such as stacking or blending multiple models together. Combining the strengths of various models can often lead to better predictive performance.</w:t>
       </w:r>
     </w:p>
@@ -3904,16 +4493,32 @@
           <w:ilvl w:val="0"/>
           <w:numId w:val="3"/>
         </w:numPr>
-      </w:pPr>
-      <w:r>
+        <w:rPr>
+          <w:sz w:val="24"/>
+          <w:szCs w:val="24"/>
+        </w:rPr>
+      </w:pPr>
+      <w:r>
+        <w:rPr>
+          <w:sz w:val="24"/>
+          <w:szCs w:val="24"/>
+        </w:rPr>
         <w:t xml:space="preserve">Advanced Clustering: Investigate more advanced clustering algorithms beyond </w:t>
       </w:r>
       <w:proofErr w:type="spellStart"/>
       <w:r>
+        <w:rPr>
+          <w:sz w:val="24"/>
+          <w:szCs w:val="24"/>
+        </w:rPr>
         <w:t>KMeans</w:t>
       </w:r>
       <w:proofErr w:type="spellEnd"/>
       <w:r>
+        <w:rPr>
+          <w:sz w:val="24"/>
+          <w:szCs w:val="24"/>
+        </w:rPr>
         <w:t xml:space="preserve"> and DBSCAN. Algorithms like hierarchical clustering or spectral clustering may capture complex patterns in the data more effectively. </w:t>
       </w:r>
     </w:p>
@@ -3924,8 +4529,16 @@
           <w:ilvl w:val="0"/>
           <w:numId w:val="3"/>
         </w:numPr>
-      </w:pPr>
-      <w:r>
+        <w:rPr>
+          <w:sz w:val="24"/>
+          <w:szCs w:val="24"/>
+        </w:rPr>
+      </w:pPr>
+      <w:r>
+        <w:rPr>
+          <w:sz w:val="24"/>
+          <w:szCs w:val="24"/>
+        </w:rPr>
         <w:t>Deep Learning: Consider incorporating deep learning models, such as recurrent neural networks (RNNs) or transformers, for text classification. These models are known for their ability to capture intricate patterns in sequential data.</w:t>
       </w:r>
     </w:p>
@@ -3938,6 +4551,10 @@
         </w:numPr>
       </w:pPr>
       <w:r>
+        <w:rPr>
+          <w:sz w:val="24"/>
+          <w:szCs w:val="24"/>
+        </w:rPr>
         <w:t>Regularization: Apply regularization techniques to prevent overfitting, especially when working with high-dimensional data. Techniques like L1 and L2 regularization can be beneficial.</w:t>
       </w:r>
       <w:r>
@@ -4053,7 +4670,6 @@
           <w:szCs w:val="144"/>
           <w14:ligatures w14:val="none"/>
         </w:rPr>
-        <w:lastRenderedPageBreak/>
         <w:t>Appendix</w:t>
       </w:r>
     </w:p>

</xml_diff>

<commit_message>
Clean up GaussianNB section
</commit_message>
<xml_diff>
--- a/casestudy_write_up.docx
+++ b/casestudy_write_up.docx
@@ -3684,13 +3684,6 @@
         </w:rPr>
         <w:t>Random Forest Accuracy: The Random Forest model exhibited an impressive accuracy of 95.94%. This ensemble learning method is renowned for its ability to tackle complex data and excel in classification tasks. In the realm of spam detection, it distinguished itself by effectively discerning between spam and legitimate messages.</w:t>
       </w:r>
-      <w:r>
-        <w:rPr>
-          <w:sz w:val="24"/>
-          <w:szCs w:val="24"/>
-        </w:rPr>
-        <w:br/>
-      </w:r>
     </w:p>
     <w:p>
       <w:pPr>
@@ -3711,13 +3704,6 @@
         </w:rPr>
         <w:t>Logistic Regression Accuracy: Logistic Regression, a fundamental classification algorithm, delivered robust performance with an accuracy of 94.17%. Despite its simplicity, it proved its mettle in segregating spam from legitimate messages.</w:t>
       </w:r>
-      <w:r>
-        <w:rPr>
-          <w:sz w:val="24"/>
-          <w:szCs w:val="24"/>
-        </w:rPr>
-        <w:br/>
-      </w:r>
     </w:p>
     <w:p>
       <w:pPr>
@@ -3737,13 +3723,6 @@
           <w:szCs w:val="24"/>
         </w:rPr>
         <w:t>XG Boost Accuracy: The XG Boost model continued its dominance with an accuracy of 96.42%, outshining other models. XG Boost is celebrated for its robustness and adeptness in handling imbalanced datasets, making it an invaluable asset in the realm of spam classification. It adeptly identified spam messages while maintaining a low rate of false positives.</w:t>
-      </w:r>
-      <w:r>
-        <w:rPr>
-          <w:sz w:val="24"/>
-          <w:szCs w:val="24"/>
-        </w:rPr>
-        <w:br/>
       </w:r>
     </w:p>
     <w:p>
@@ -4085,179 +4064,8 @@
           <w:sz w:val="24"/>
           <w:szCs w:val="24"/>
         </w:rPr>
-        <w:t xml:space="preserve">The consistently high accuracy scores across different models underscore the significance of DBSCAN clustering as a preprocessing step. By leveraging DBSCAN clustering, we transformed </w:t>
-      </w:r>
-      <w:r>
-        <w:rPr>
-          <w:sz w:val="24"/>
-          <w:szCs w:val="24"/>
-        </w:rPr>
-        <w:lastRenderedPageBreak/>
-        <w:t>raw text data into structured features, reduced dimensionality, and amplified model performance. This approach enriched the feature space, empowering each model to capture intricate patterns and relationships within the data.</w:t>
-      </w:r>
-    </w:p>
-    <w:p>
-      <w:pPr>
-        <w:pStyle w:val="NormalWeb"/>
-        <w:rPr>
-          <w:rFonts w:asciiTheme="minorHAnsi" w:hAnsiTheme="minorHAnsi" w:cstheme="minorHAnsi"/>
-          <w:b/>
-          <w:bCs/>
-          <w:u w:val="single"/>
-        </w:rPr>
-      </w:pPr>
-      <w:r>
-        <w:rPr>
-          <w:rFonts w:asciiTheme="minorHAnsi" w:hAnsiTheme="minorHAnsi" w:cstheme="minorHAnsi"/>
-          <w:b/>
-          <w:bCs/>
-          <w:u w:val="single"/>
-        </w:rPr>
-        <w:t>Assumption Checks:</w:t>
-      </w:r>
-    </w:p>
-    <w:p>
-      <w:pPr>
-        <w:pStyle w:val="NormalWeb"/>
-        <w:jc w:val="center"/>
-        <w:rPr>
-          <w:rStyle w:val="Strong"/>
-          <w:rFonts w:asciiTheme="minorHAnsi" w:hAnsiTheme="minorHAnsi" w:cstheme="minorHAnsi"/>
-          <w:i/>
-          <w:iCs/>
-        </w:rPr>
-      </w:pPr>
-      <w:r>
-        <w:rPr>
-          <w:rStyle w:val="Strong"/>
-          <w:rFonts w:asciiTheme="minorHAnsi" w:hAnsiTheme="minorHAnsi" w:cstheme="minorHAnsi"/>
-          <w:i/>
-          <w:iCs/>
-        </w:rPr>
-        <w:t xml:space="preserve">Figure </w:t>
-      </w:r>
-      <w:r>
-        <w:rPr>
-          <w:rStyle w:val="Strong"/>
-          <w:rFonts w:asciiTheme="minorHAnsi" w:hAnsiTheme="minorHAnsi" w:cstheme="minorHAnsi"/>
-          <w:i/>
-          <w:iCs/>
-        </w:rPr>
-        <w:t>4:</w:t>
-      </w:r>
-    </w:p>
-    <w:p>
-      <w:pPr>
-        <w:pStyle w:val="NormalWeb"/>
-        <w:jc w:val="center"/>
-        <w:rPr>
-          <w:rFonts w:asciiTheme="minorHAnsi" w:hAnsiTheme="minorHAnsi" w:cstheme="minorHAnsi"/>
-        </w:rPr>
-      </w:pPr>
-      <w:r>
-        <w:rPr>
-          <w:rStyle w:val="Strong"/>
-          <w:rFonts w:asciiTheme="minorHAnsi" w:hAnsiTheme="minorHAnsi" w:cstheme="minorHAnsi"/>
-          <w:i/>
-          <w:iCs/>
-        </w:rPr>
-        <w:t xml:space="preserve">Description: </w:t>
-      </w:r>
-    </w:p>
-    <w:p>
-      <w:pPr>
-        <w:pStyle w:val="NormalWeb"/>
-        <w:rPr>
-          <w:rFonts w:asciiTheme="minorHAnsi" w:hAnsiTheme="minorHAnsi" w:cstheme="minorHAnsi"/>
-          <w:sz w:val="22"/>
-          <w:szCs w:val="22"/>
-        </w:rPr>
-      </w:pPr>
-    </w:p>
-    <w:p>
-      <w:pPr>
-        <w:pStyle w:val="NormalWeb"/>
-        <w:jc w:val="center"/>
-        <w:rPr>
-          <w:rFonts w:asciiTheme="minorHAnsi" w:hAnsiTheme="minorHAnsi" w:cstheme="minorHAnsi"/>
-          <w:i/>
-          <w:iCs/>
-        </w:rPr>
-      </w:pPr>
-      <w:r>
-        <w:rPr>
-          <w:rStyle w:val="Strong"/>
-          <w:rFonts w:asciiTheme="minorHAnsi" w:hAnsiTheme="minorHAnsi" w:cstheme="minorHAnsi"/>
-          <w:i/>
-          <w:iCs/>
-        </w:rPr>
-        <w:t xml:space="preserve">Figure </w:t>
-      </w:r>
-      <w:r>
-        <w:rPr>
-          <w:rStyle w:val="Strong"/>
-          <w:rFonts w:asciiTheme="minorHAnsi" w:hAnsiTheme="minorHAnsi" w:cstheme="minorHAnsi"/>
-          <w:i/>
-          <w:iCs/>
-        </w:rPr>
-        <w:t>11</w:t>
-      </w:r>
-      <w:r>
-        <w:rPr>
-          <w:rStyle w:val="Strong"/>
-          <w:rFonts w:asciiTheme="minorHAnsi" w:hAnsiTheme="minorHAnsi" w:cstheme="minorHAnsi"/>
-          <w:i/>
-          <w:iCs/>
-        </w:rPr>
-        <w:t>:</w:t>
-      </w:r>
-      <w:r>
-        <w:rPr>
-          <w:rFonts w:asciiTheme="minorHAnsi" w:hAnsiTheme="minorHAnsi" w:cstheme="minorHAnsi"/>
-          <w:i/>
-          <w:iCs/>
-        </w:rPr>
-        <w:t xml:space="preserve"> </w:t>
-      </w:r>
-      <w:r>
-        <w:rPr>
-          <w:rFonts w:asciiTheme="minorHAnsi" w:hAnsiTheme="minorHAnsi" w:cstheme="minorHAnsi"/>
-          <w:i/>
-          <w:iCs/>
-        </w:rPr>
-        <w:t>Feature Importance (Elastic</w:t>
-      </w:r>
-      <w:r>
-        <w:rPr>
-          <w:rFonts w:asciiTheme="minorHAnsi" w:hAnsiTheme="minorHAnsi" w:cstheme="minorHAnsi"/>
-          <w:i/>
-          <w:iCs/>
-        </w:rPr>
-        <w:t>-</w:t>
-      </w:r>
-      <w:r>
-        <w:rPr>
-          <w:rFonts w:asciiTheme="minorHAnsi" w:hAnsiTheme="minorHAnsi" w:cstheme="minorHAnsi"/>
-          <w:i/>
-          <w:iCs/>
-        </w:rPr>
-        <w:t>Net)</w:t>
-      </w:r>
-    </w:p>
-    <w:p>
-      <w:pPr>
-        <w:jc w:val="center"/>
-      </w:pPr>
-    </w:p>
-    <w:p>
-      <w:pPr>
-        <w:jc w:val="center"/>
-      </w:pPr>
-    </w:p>
-    <w:p>
-      <w:pPr>
-        <w:jc w:val="center"/>
-      </w:pPr>
+        <w:t>The consistently high accuracy scores across different models underscore the significance of DBSCAN clustering as a preprocessing step. By leveraging DBSCAN clustering, we transformed raw text data into structured features, reduced dimensionality, and amplified model performance. This approach enriched the feature space, empowering each model to capture intricate patterns and relationships within the data.</w:t>
+      </w:r>
     </w:p>
     <w:p>
       <w:pPr>
@@ -4284,6 +4092,7 @@
           <w:szCs w:val="44"/>
           <w14:ligatures w14:val="none"/>
         </w:rPr>
+        <w:lastRenderedPageBreak/>
         <w:t>Conclusion</w:t>
       </w:r>
     </w:p>
@@ -4390,18 +4199,7 @@
           <w:szCs w:val="24"/>
           <w14:ligatures w14:val="none"/>
         </w:rPr>
-        <w:t xml:space="preserve"> clustering enriched the feature space and consistently yielded high accuracy scores across various classification models. Transitioning to DBSCAN clustering marked a significant evolution in the approach, maintaining impressive accuracy scores. The research </w:t>
-      </w:r>
-      <w:r>
-        <w:rPr>
-          <w:rFonts w:eastAsia="Times New Roman" w:cstheme="minorHAnsi"/>
-          <w:kern w:val="0"/>
-          <w:sz w:val="24"/>
-          <w:szCs w:val="24"/>
-          <w14:ligatures w14:val="none"/>
-        </w:rPr>
-        <w:lastRenderedPageBreak/>
-        <w:t>contributes to addressing digital communication challenges and promotes a safer, more productive landscape.</w:t>
+        <w:t xml:space="preserve"> clustering enriched the feature space and consistently yielded high accuracy scores across various classification models. Transitioning to DBSCAN clustering marked a significant evolution in the approach, maintaining impressive accuracy scores. The research contributes to addressing digital communication challenges and promotes a safer, more productive landscape.</w:t>
       </w:r>
     </w:p>
     <w:p>
@@ -4555,6 +4353,7 @@
           <w:sz w:val="24"/>
           <w:szCs w:val="24"/>
         </w:rPr>
+        <w:lastRenderedPageBreak/>
         <w:t>Regularization: Apply regularization techniques to prevent overfitting, especially when working with high-dimensional data. Techniques like L1 and L2 regularization can be beneficial.</w:t>
       </w:r>
       <w:r>
@@ -4630,6 +4429,31 @@
           <w14:ligatures w14:val="none"/>
         </w:rPr>
       </w:pPr>
+    </w:p>
+    <w:p>
+      <w:pPr>
+        <w:rPr>
+          <w:rFonts w:eastAsia="Times New Roman" w:cstheme="minorHAnsi"/>
+          <w:b/>
+          <w:bCs/>
+          <w:kern w:val="0"/>
+          <w:sz w:val="44"/>
+          <w:szCs w:val="44"/>
+          <w14:ligatures w14:val="none"/>
+        </w:rPr>
+      </w:pPr>
+      <w:r>
+        <w:rPr>
+          <w:rFonts w:eastAsia="Times New Roman" w:cstheme="minorHAnsi"/>
+          <w:b/>
+          <w:bCs/>
+          <w:kern w:val="0"/>
+          <w:sz w:val="44"/>
+          <w:szCs w:val="44"/>
+          <w14:ligatures w14:val="none"/>
+        </w:rPr>
+        <w:br w:type="page"/>
+      </w:r>
     </w:p>
     <w:p>
       <w:pPr>

</xml_diff>

<commit_message>
Add gridsearch description to writeup and notebook
</commit_message>
<xml_diff>
--- a/casestudy_write_up.docx
+++ b/casestudy_write_up.docx
@@ -3628,6 +3628,116 @@
         </w:rPr>
         <w:t>Our transition to DBSCAN clustering underscores our unwavering commitment to crafting an exceptionally effective spam classification system. By seamlessly integrating DBSCAN clustering with diverse classification models, we aspire to contribute significantly to fostering a digital communication environment that is both secure and efficient, where spam messages can be reliably identified and effectively managed.</w:t>
       </w:r>
+      <w:r>
+        <w:rPr>
+          <w:sz w:val="24"/>
+          <w:szCs w:val="24"/>
+        </w:rPr>
+        <w:br/>
+      </w:r>
+    </w:p>
+    <w:p>
+      <w:pPr>
+        <w:rPr>
+          <w:b/>
+          <w:bCs/>
+          <w:sz w:val="24"/>
+          <w:szCs w:val="24"/>
+          <w:u w:val="single"/>
+        </w:rPr>
+      </w:pPr>
+      <w:proofErr w:type="spellStart"/>
+      <w:r>
+        <w:rPr>
+          <w:b/>
+          <w:bCs/>
+          <w:sz w:val="24"/>
+          <w:szCs w:val="24"/>
+          <w:u w:val="single"/>
+        </w:rPr>
+        <w:t>GridSearch</w:t>
+      </w:r>
+      <w:proofErr w:type="spellEnd"/>
+      <w:r>
+        <w:rPr>
+          <w:b/>
+          <w:bCs/>
+          <w:sz w:val="24"/>
+          <w:szCs w:val="24"/>
+          <w:u w:val="single"/>
+        </w:rPr>
+        <w:t>:</w:t>
+      </w:r>
+    </w:p>
+    <w:p>
+      <w:pPr>
+        <w:rPr>
+          <w:sz w:val="24"/>
+          <w:szCs w:val="24"/>
+        </w:rPr>
+      </w:pPr>
+      <w:r>
+        <w:rPr>
+          <w:sz w:val="24"/>
+          <w:szCs w:val="24"/>
+        </w:rPr>
+        <w:t xml:space="preserve">Conducted a brief </w:t>
+      </w:r>
+      <w:proofErr w:type="spellStart"/>
+      <w:r>
+        <w:rPr>
+          <w:sz w:val="24"/>
+          <w:szCs w:val="24"/>
+        </w:rPr>
+        <w:t>GridSearch</w:t>
+      </w:r>
+      <w:proofErr w:type="spellEnd"/>
+      <w:r>
+        <w:rPr>
+          <w:sz w:val="24"/>
+          <w:szCs w:val="24"/>
+        </w:rPr>
+        <w:t xml:space="preserve"> to optimize the parameters for the DBSCAN clustering algorithm. After evaluating various combinations of the `eps` (neighborhood radius) and `</w:t>
+      </w:r>
+      <w:proofErr w:type="spellStart"/>
+      <w:r>
+        <w:rPr>
+          <w:sz w:val="24"/>
+          <w:szCs w:val="24"/>
+        </w:rPr>
+        <w:t>min_samples</w:t>
+      </w:r>
+      <w:proofErr w:type="spellEnd"/>
+      <w:r>
+        <w:rPr>
+          <w:sz w:val="24"/>
+          <w:szCs w:val="24"/>
+        </w:rPr>
+        <w:t>` (minimum number of points in a neighborhood) parameters, identified the best configuration as follows: `eps` value of 1.0 and `</w:t>
+      </w:r>
+      <w:proofErr w:type="spellStart"/>
+      <w:r>
+        <w:rPr>
+          <w:sz w:val="24"/>
+          <w:szCs w:val="24"/>
+        </w:rPr>
+        <w:t>min_samples</w:t>
+      </w:r>
+      <w:proofErr w:type="spellEnd"/>
+      <w:r>
+        <w:rPr>
+          <w:sz w:val="24"/>
+          <w:szCs w:val="24"/>
+        </w:rPr>
+        <w:t>` set to 5. This parameter combination yielded the highest silhouette score of approximately -0.3013, indicating the quality of the resulting clusters. While a negative silhouette score may suggest some data points were assigned to the wrong clusters, this result serves as a starting point for further fine-tuning and exploration of DBSCAN's performance on the dataset.</w:t>
+      </w:r>
+      <w:r>
+        <w:rPr>
+          <w:sz w:val="24"/>
+          <w:szCs w:val="24"/>
+        </w:rPr>
+        <w:br/>
+      </w:r>
     </w:p>
     <w:p>
       <w:pPr>
@@ -3782,6 +3892,7 @@
                 <w:iCs/>
                 <w:u w:val="single"/>
               </w:rPr>
+              <w:lastRenderedPageBreak/>
               <w:t>Model</w:t>
             </w:r>
           </w:p>
@@ -4092,7 +4203,6 @@
           <w:szCs w:val="44"/>
           <w14:ligatures w14:val="none"/>
         </w:rPr>
-        <w:lastRenderedPageBreak/>
         <w:t>Conclusion</w:t>
       </w:r>
     </w:p>
@@ -4247,6 +4357,7 @@
           <w:sz w:val="24"/>
           <w:szCs w:val="24"/>
         </w:rPr>
+        <w:lastRenderedPageBreak/>
         <w:t xml:space="preserve">Preprocess Text Better: Enhance the text preprocessing phase by exploring more advanced techniques in natural language processing (NLP). Consider techniques like lemmatization, stemming, and handling of special characters </w:t>
       </w:r>
       <w:r>
@@ -4353,7 +4464,6 @@
           <w:sz w:val="24"/>
           <w:szCs w:val="24"/>
         </w:rPr>
-        <w:lastRenderedPageBreak/>
         <w:t>Regularization: Apply regularization techniques to prevent overfitting, especially when working with high-dimensional data. Techniques like L1 and L2 regularization can be beneficial.</w:t>
       </w:r>
       <w:r>

</xml_diff>

<commit_message>
Fix results in DBSCAN
</commit_message>
<xml_diff>
--- a/casestudy_write_up.docx
+++ b/casestudy_write_up.docx
@@ -3812,7 +3812,35 @@
           <w:sz w:val="24"/>
           <w:szCs w:val="24"/>
         </w:rPr>
-        <w:t>Logistic Regression Accuracy: Logistic Regression, a fundamental classification algorithm, delivered robust performance with an accuracy of 94.17%. Despite its simplicity, it proved its mettle in segregating spam from legitimate messages.</w:t>
+        <w:t>Logistic Regression Accuracy: Logistic Regression, a fundamental classification algorithm, delivered robust performance with an accuracy of 9</w:t>
+      </w:r>
+      <w:r>
+        <w:rPr>
+          <w:sz w:val="24"/>
+          <w:szCs w:val="24"/>
+        </w:rPr>
+        <w:t>1</w:t>
+      </w:r>
+      <w:r>
+        <w:rPr>
+          <w:sz w:val="24"/>
+          <w:szCs w:val="24"/>
+        </w:rPr>
+        <w:t>.</w:t>
+      </w:r>
+      <w:r>
+        <w:rPr>
+          <w:sz w:val="24"/>
+          <w:szCs w:val="24"/>
+        </w:rPr>
+        <w:t>66</w:t>
+      </w:r>
+      <w:r>
+        <w:rPr>
+          <w:sz w:val="24"/>
+          <w:szCs w:val="24"/>
+        </w:rPr>
+        <w:t>%. Despite its simplicity, it proved its mettle in segregating spam from legitimate messages.</w:t>
       </w:r>
     </w:p>
     <w:p>
@@ -4025,7 +4053,7 @@
               <w:rPr>
                 <w:rFonts w:asciiTheme="minorHAnsi" w:hAnsiTheme="minorHAnsi" w:cstheme="minorHAnsi"/>
               </w:rPr>
-              <w:t>4</w:t>
+              <w:t>1</w:t>
             </w:r>
             <w:r>
               <w:rPr>
@@ -4037,7 +4065,7 @@
               <w:rPr>
                 <w:rFonts w:asciiTheme="minorHAnsi" w:hAnsiTheme="minorHAnsi" w:cstheme="minorHAnsi"/>
               </w:rPr>
-              <w:t>71</w:t>
+              <w:t>66</w:t>
             </w:r>
             <w:r>
               <w:rPr>

</xml_diff>

<commit_message>
Add explanation for DBSCAN to exclude from consideration
</commit_message>
<xml_diff>
--- a/casestudy_write_up.docx
+++ b/casestudy_write_up.docx
@@ -4203,7 +4203,57 @@
           <w:sz w:val="24"/>
           <w:szCs w:val="24"/>
         </w:rPr>
-        <w:t>The consistently high accuracy scores across different models underscore the significance of DBSCAN clustering as a preprocessing step. By leveraging DBSCAN clustering, we transformed raw text data into structured features, reduced dimensionality, and amplified model performance. This approach enriched the feature space, empowering each model to capture intricate patterns and relationships within the data.</w:t>
+        <w:t xml:space="preserve">The consistently high accuracy scores across different models underscore the significance of DBSCAN clustering as a preprocessing step. </w:t>
+      </w:r>
+      <w:r>
+        <w:rPr>
+          <w:sz w:val="24"/>
+          <w:szCs w:val="24"/>
+        </w:rPr>
+        <w:t xml:space="preserve"> However, there was a problem. During the research, while plotting the cluster labels outputted by the DBSCAN. We found that there are over 9000 data points that </w:t>
+      </w:r>
+      <w:r>
+        <w:rPr>
+          <w:sz w:val="24"/>
+          <w:szCs w:val="24"/>
+        </w:rPr>
+        <w:t>are</w:t>
+      </w:r>
+      <w:r>
+        <w:rPr>
+          <w:sz w:val="24"/>
+          <w:szCs w:val="24"/>
+        </w:rPr>
+        <w:t xml:space="preserve"> outliers (this is denoted as -1). </w:t>
+      </w:r>
+    </w:p>
+    <w:p>
+      <w:pPr>
+        <w:rPr>
+          <w:sz w:val="24"/>
+          <w:szCs w:val="24"/>
+        </w:rPr>
+      </w:pPr>
+      <w:r>
+        <w:rPr>
+          <w:sz w:val="24"/>
+          <w:szCs w:val="24"/>
+        </w:rPr>
+        <w:t xml:space="preserve">Therefore, the results of the DBSCAN clustering </w:t>
+      </w:r>
+      <w:r>
+        <w:rPr>
+          <w:sz w:val="24"/>
+          <w:szCs w:val="24"/>
+        </w:rPr>
+        <w:t>are</w:t>
+      </w:r>
+      <w:r>
+        <w:rPr>
+          <w:sz w:val="24"/>
+          <w:szCs w:val="24"/>
+        </w:rPr>
+        <w:t xml:space="preserve"> highly suspect. </w:t>
       </w:r>
     </w:p>
     <w:p>
@@ -4236,6 +4286,8 @@
     </w:p>
     <w:p>
       <w:pPr>
+        <w:spacing w:before="100" w:beforeAutospacing="1" w:after="100" w:afterAutospacing="1" w:line="240" w:lineRule="auto"/>
+        <w:outlineLvl w:val="1"/>
         <w:rPr>
           <w:rFonts w:eastAsia="Times New Roman" w:cstheme="minorHAnsi"/>
           <w:kern w:val="0"/>
@@ -4252,11 +4304,9 @@
           <w:szCs w:val="24"/>
           <w14:ligatures w14:val="none"/>
         </w:rPr>
-        <w:t>The research focused on addressing the pervasive issue of spam messages in the digital communication landscape. Advanced algorithms and machine learning techniques were employed to construct a robust spam classification system capable of distinguishing between genuine and spam messages. The foundation was built through meticulous data collection, preprocessing, feature engineering, and model selection. The dataset, reflecting diverse message characteristics, served as the basis for training and refining the classification model. Natural language processing (NLP) and machine learning techniques were incorporated to enhance the model's performance and adaptability to evolving communication patterns.</w:t>
-      </w:r>
-    </w:p>
-    <w:p>
-      <w:pPr>
+        <w:t xml:space="preserve">The research undertaken in this study was dedicated to tackling the prevalent issue of spam messages within the digital communication sphere. Employing advanced algorithms and machine learning techniques, we aimed to construct a robust spam classification system adept at discriminating between legitimate and spam messages. The foundational stages </w:t>
+      </w:r>
+      <w:r>
         <w:rPr>
           <w:rFonts w:eastAsia="Times New Roman" w:cstheme="minorHAnsi"/>
           <w:kern w:val="0"/>
@@ -4264,7 +4314,8 @@
           <w:szCs w:val="24"/>
           <w14:ligatures w14:val="none"/>
         </w:rPr>
-      </w:pPr>
+        <w:t>encompass</w:t>
+      </w:r>
       <w:r>
         <w:rPr>
           <w:rFonts w:eastAsia="Times New Roman" w:cstheme="minorHAnsi"/>
@@ -4273,11 +4324,13 @@
           <w:szCs w:val="24"/>
           <w14:ligatures w14:val="none"/>
         </w:rPr>
-        <w:t>Beyond individual convenience, the project holds significance in broader domains such as email filtering, cybersecurity, and information management. By mitigating the disruptive impact of spam, a safer and more efficient digital communication environment was aimed for.</w:t>
-      </w:r>
-    </w:p>
-    <w:p>
-      <w:pPr>
+        <w:t xml:space="preserve"> meticulous data collection, preprocessing, feature engineering, and model selection. Leveraging a dataset that encapsulated a wide array of message characteristics, we employed cutting-edge natural language processing (NLP) and machine learning methods to not only augment model performance but also enable it to adapt seamlessly to evolving communication patterns.</w:t>
+      </w:r>
+    </w:p>
+    <w:p>
+      <w:pPr>
+        <w:spacing w:before="100" w:beforeAutospacing="1" w:after="100" w:afterAutospacing="1" w:line="240" w:lineRule="auto"/>
+        <w:outlineLvl w:val="1"/>
         <w:rPr>
           <w:rFonts w:eastAsia="Times New Roman" w:cstheme="minorHAnsi"/>
           <w:kern w:val="0"/>
@@ -4294,11 +4347,13 @@
           <w:szCs w:val="24"/>
           <w14:ligatures w14:val="none"/>
         </w:rPr>
-        <w:t>The Gaussian Naive Bayes (GNB) model was utilized alongside clustering techniques to enhance accuracy and adaptability. Internal cross-validation demonstrated the model's proficiency, with a mean accuracy of approximately 91.29%. External cross-validation further reinforced its effectiveness, achieving an outstanding accuracy of approximately 98.67%.</w:t>
-      </w:r>
-    </w:p>
-    <w:p>
-      <w:pPr>
+        <w:t>The project's significance extends well beyond individual convenience, resonating within broader domains encompassing email filtering, cybersecurity, and information management. By mitigating the disruptive influence of spam, we aspire to cultivate a digital communication environment that is safer and more efficient.</w:t>
+      </w:r>
+    </w:p>
+    <w:p>
+      <w:pPr>
+        <w:spacing w:before="100" w:beforeAutospacing="1" w:after="100" w:afterAutospacing="1" w:line="240" w:lineRule="auto"/>
+        <w:outlineLvl w:val="1"/>
         <w:rPr>
           <w:rFonts w:eastAsia="Times New Roman" w:cstheme="minorHAnsi"/>
           <w:kern w:val="0"/>
@@ -4315,10 +4370,13 @@
           <w:szCs w:val="24"/>
           <w14:ligatures w14:val="none"/>
         </w:rPr>
-        <w:t xml:space="preserve">Incorporating </w:t>
-      </w:r>
-      <w:proofErr w:type="spellStart"/>
-      <w:r>
+        <w:t>To enhance accuracy and adaptability, we harnessed the Gaussian Naive Bayes (GNB) model in conjunction with clustering techniques. Internal cross-validation showcased the model's proficiency, as evidenced by a mean accuracy score of approximately 91.29%. External cross-validation further fortified its prowess, yielding an exceptional accuracy rate of approximately 98.67%.</w:t>
+      </w:r>
+    </w:p>
+    <w:p>
+      <w:pPr>
+        <w:spacing w:before="100" w:beforeAutospacing="1" w:after="100" w:afterAutospacing="1" w:line="240" w:lineRule="auto"/>
+        <w:outlineLvl w:val="1"/>
         <w:rPr>
           <w:rFonts w:eastAsia="Times New Roman" w:cstheme="minorHAnsi"/>
           <w:kern w:val="0"/>
@@ -4326,9 +4384,7 @@
           <w:szCs w:val="24"/>
           <w14:ligatures w14:val="none"/>
         </w:rPr>
-        <w:t>KMeans</w:t>
-      </w:r>
-      <w:proofErr w:type="spellEnd"/>
+      </w:pPr>
       <w:r>
         <w:rPr>
           <w:rFonts w:eastAsia="Times New Roman" w:cstheme="minorHAnsi"/>
@@ -4337,8 +4393,53 @@
           <w:szCs w:val="24"/>
           <w14:ligatures w14:val="none"/>
         </w:rPr>
-        <w:t xml:space="preserve"> clustering enriched the feature space and consistently yielded high accuracy scores across various classification models. Transitioning to DBSCAN clustering marked a significant evolution in the approach, maintaining impressive accuracy scores. The research contributes to addressing digital communication challenges and promotes a safer, more productive landscape.</w:t>
-      </w:r>
+        <w:t>Incorporating</w:t>
+      </w:r>
+      <w:r>
+        <w:rPr>
+          <w:rFonts w:eastAsia="Times New Roman" w:cstheme="minorHAnsi"/>
+          <w:kern w:val="0"/>
+          <w:sz w:val="24"/>
+          <w:szCs w:val="24"/>
+          <w14:ligatures w14:val="none"/>
+        </w:rPr>
+        <w:t xml:space="preserve"> </w:t>
+      </w:r>
+      <w:proofErr w:type="spellStart"/>
+      <w:r>
+        <w:rPr>
+          <w:rFonts w:eastAsia="Times New Roman" w:cstheme="minorHAnsi"/>
+          <w:kern w:val="0"/>
+          <w:sz w:val="24"/>
+          <w:szCs w:val="24"/>
+          <w14:ligatures w14:val="none"/>
+        </w:rPr>
+        <w:t>KMeans</w:t>
+      </w:r>
+      <w:proofErr w:type="spellEnd"/>
+      <w:r>
+        <w:rPr>
+          <w:rFonts w:eastAsia="Times New Roman" w:cstheme="minorHAnsi"/>
+          <w:kern w:val="0"/>
+          <w:sz w:val="24"/>
+          <w:szCs w:val="24"/>
+          <w14:ligatures w14:val="none"/>
+        </w:rPr>
+        <w:t xml:space="preserve"> clustering played a pivotal role in enriching the feature space, consistently yielding elevated accuracy scores across diverse classification models. This research contributes significantly to addressing contemporary digital communication challenges and, in doing so, promotes the development of a more secure and productive communication landscape.</w:t>
+      </w:r>
+    </w:p>
+    <w:p>
+      <w:pPr>
+        <w:spacing w:before="100" w:beforeAutospacing="1" w:after="100" w:afterAutospacing="1" w:line="240" w:lineRule="auto"/>
+        <w:outlineLvl w:val="1"/>
+        <w:rPr>
+          <w:rFonts w:eastAsia="Times New Roman" w:cstheme="minorHAnsi"/>
+          <w:kern w:val="0"/>
+          <w:sz w:val="24"/>
+          <w:szCs w:val="24"/>
+          <w14:ligatures w14:val="none"/>
+        </w:rPr>
+      </w:pPr>
     </w:p>
     <w:p>
       <w:pPr>
@@ -4365,6 +4466,7 @@
           <w:szCs w:val="44"/>
           <w14:ligatures w14:val="none"/>
         </w:rPr>
+        <w:lastRenderedPageBreak/>
         <w:t>Recommendations</w:t>
       </w:r>
     </w:p>
@@ -4385,7 +4487,6 @@
           <w:sz w:val="24"/>
           <w:szCs w:val="24"/>
         </w:rPr>
-        <w:lastRenderedPageBreak/>
         <w:t xml:space="preserve">Preprocess Text Better: Enhance the text preprocessing phase by exploring more advanced techniques in natural language processing (NLP). Consider techniques like lemmatization, stemming, and handling of special characters </w:t>
       </w:r>
       <w:r>

</xml_diff>

<commit_message>
Add Feature Creation section
</commit_message>
<xml_diff>
--- a/casestudy_write_up.docx
+++ b/casestudy_write_up.docx
@@ -3063,6 +3063,176 @@
           <w:szCs w:val="24"/>
           <w:u w:val="single"/>
         </w:rPr>
+        <w:t xml:space="preserve">Feature Creation: </w:t>
+      </w:r>
+    </w:p>
+    <w:p>
+      <w:pPr>
+        <w:rPr>
+          <w:sz w:val="24"/>
+          <w:szCs w:val="24"/>
+        </w:rPr>
+      </w:pPr>
+      <w:r>
+        <w:rPr>
+          <w:sz w:val="24"/>
+          <w:szCs w:val="24"/>
+        </w:rPr>
+        <w:t>In the context of a spam detection classification model, the creation of a column named '</w:t>
+      </w:r>
+      <w:proofErr w:type="spellStart"/>
+      <w:r>
+        <w:rPr>
+          <w:sz w:val="24"/>
+          <w:szCs w:val="24"/>
+        </w:rPr>
+        <w:t>Cluster_Label</w:t>
+      </w:r>
+      <w:proofErr w:type="spellEnd"/>
+      <w:r>
+        <w:rPr>
+          <w:sz w:val="24"/>
+          <w:szCs w:val="24"/>
+        </w:rPr>
+        <w:t xml:space="preserve">' holds significant importance. This column serves as a pivotal component of the model's feature engineering process, adding an extra layer of information that can substantially </w:t>
+      </w:r>
+      <w:r>
+        <w:rPr>
+          <w:sz w:val="24"/>
+          <w:szCs w:val="24"/>
+        </w:rPr>
+        <w:lastRenderedPageBreak/>
+        <w:t xml:space="preserve">boost its performance. By assigning each message to a specific cluster based on similarities identified by </w:t>
+      </w:r>
+      <w:proofErr w:type="spellStart"/>
+      <w:r>
+        <w:rPr>
+          <w:sz w:val="24"/>
+          <w:szCs w:val="24"/>
+        </w:rPr>
+        <w:t>KMeans</w:t>
+      </w:r>
+      <w:proofErr w:type="spellEnd"/>
+      <w:r>
+        <w:rPr>
+          <w:sz w:val="24"/>
+          <w:szCs w:val="24"/>
+        </w:rPr>
+        <w:t xml:space="preserve"> clustering, the '</w:t>
+      </w:r>
+      <w:proofErr w:type="spellStart"/>
+      <w:r>
+        <w:rPr>
+          <w:sz w:val="24"/>
+          <w:szCs w:val="24"/>
+        </w:rPr>
+        <w:t>Cluster_Label</w:t>
+      </w:r>
+      <w:proofErr w:type="spellEnd"/>
+      <w:r>
+        <w:rPr>
+          <w:sz w:val="24"/>
+          <w:szCs w:val="24"/>
+        </w:rPr>
+        <w:t>' feature facilitates improved pattern recognition. Spam messages often exhibit shared characteristics that distinguish them from legitimate ones, and this column helps the model discern and learn from these patterns more effectively. It empowers the model to make more accurate classifications by considering the inherent groupings within the data.</w:t>
+      </w:r>
+    </w:p>
+    <w:p>
+      <w:pPr>
+        <w:rPr>
+          <w:sz w:val="24"/>
+          <w:szCs w:val="24"/>
+        </w:rPr>
+      </w:pPr>
+      <w:r>
+        <w:rPr>
+          <w:sz w:val="24"/>
+          <w:szCs w:val="24"/>
+        </w:rPr>
+        <w:t>Moreover, the '</w:t>
+      </w:r>
+      <w:proofErr w:type="spellStart"/>
+      <w:r>
+        <w:rPr>
+          <w:sz w:val="24"/>
+          <w:szCs w:val="24"/>
+        </w:rPr>
+        <w:t>Cluster_Label</w:t>
+      </w:r>
+      <w:proofErr w:type="spellEnd"/>
+      <w:r>
+        <w:rPr>
+          <w:sz w:val="24"/>
+          <w:szCs w:val="24"/>
+        </w:rPr>
+        <w:t>' feature contributes to the model's adaptability. As the landscape of spam messages evolves with new tactics and variations, the model can continue to excel by incorporating emerging spam trends into its existing clusters. This adaptability is vital for maintaining the model's accuracy over time. Additionally, '</w:t>
+      </w:r>
+      <w:proofErr w:type="spellStart"/>
+      <w:r>
+        <w:rPr>
+          <w:sz w:val="24"/>
+          <w:szCs w:val="24"/>
+        </w:rPr>
+        <w:t>Cluster_Label</w:t>
+      </w:r>
+      <w:proofErr w:type="spellEnd"/>
+      <w:r>
+        <w:rPr>
+          <w:sz w:val="24"/>
+          <w:szCs w:val="24"/>
+        </w:rPr>
+        <w:t xml:space="preserve">' enhances the interpretability of the model's predictions, making it easier to understand why a particular decision was reached. This transparency aids in model validation, debugging, and refining its classification capabilities. </w:t>
+      </w:r>
+    </w:p>
+    <w:p>
+      <w:pPr>
+        <w:rPr>
+          <w:sz w:val="24"/>
+          <w:szCs w:val="24"/>
+        </w:rPr>
+      </w:pPr>
+      <w:r>
+        <w:rPr>
+          <w:sz w:val="24"/>
+          <w:szCs w:val="24"/>
+        </w:rPr>
+        <w:t>In essence, '</w:t>
+      </w:r>
+      <w:proofErr w:type="spellStart"/>
+      <w:r>
+        <w:rPr>
+          <w:sz w:val="24"/>
+          <w:szCs w:val="24"/>
+        </w:rPr>
+        <w:t>Cluster_Label</w:t>
+      </w:r>
+      <w:proofErr w:type="spellEnd"/>
+      <w:r>
+        <w:rPr>
+          <w:sz w:val="24"/>
+          <w:szCs w:val="24"/>
+        </w:rPr>
+        <w:t>' is a fundamental element that empowers a spam detection classification model to be more accurate, adaptable, and transparent in its spam identification efforts, ultimately fostering a safer and more efficient digital communication environment.</w:t>
+      </w:r>
+    </w:p>
+    <w:p>
+      <w:pPr>
+        <w:rPr>
+          <w:b/>
+          <w:bCs/>
+          <w:sz w:val="24"/>
+          <w:szCs w:val="24"/>
+          <w:u w:val="single"/>
+        </w:rPr>
+      </w:pPr>
+      <w:r>
+        <w:rPr>
+          <w:b/>
+          <w:bCs/>
+          <w:sz w:val="24"/>
+          <w:szCs w:val="24"/>
+          <w:u w:val="single"/>
+        </w:rPr>
         <w:t>Results</w:t>
       </w:r>
     </w:p>
@@ -3095,7 +3265,6 @@
         <w:rPr>
           <w:rFonts w:asciiTheme="minorHAnsi" w:hAnsiTheme="minorHAnsi" w:cstheme="minorHAnsi"/>
         </w:rPr>
-        <w:lastRenderedPageBreak/>
         <w:t xml:space="preserve">Random Forest Accuracy: Our Random Forest model achieved an impressive accuracy of </w:t>
       </w:r>
       <w:r>
@@ -3280,7 +3449,14 @@
         <w:rPr>
           <w:rFonts w:asciiTheme="minorHAnsi" w:hAnsiTheme="minorHAnsi" w:cstheme="minorHAnsi"/>
         </w:rPr>
-        <w:t xml:space="preserve"> high accuracy scores across different models underline the importance of K-Means clustering as a preprocessing step. By leveraging K-Means clustering, we were able to transform the raw text data into structured features, reduce dimensionality, and enhance model performance. This approach enriched the feature space and empowered each model to capture subtle patterns and relationships within the data.</w:t>
+        <w:t xml:space="preserve"> high accuracy scores across different models underline the importance of K-Means clustering as a preprocessing step. By leveraging K-Means clustering, we were able to </w:t>
+      </w:r>
+      <w:r>
+        <w:rPr>
+          <w:rFonts w:asciiTheme="minorHAnsi" w:hAnsiTheme="minorHAnsi" w:cstheme="minorHAnsi"/>
+        </w:rPr>
+        <w:lastRenderedPageBreak/>
+        <w:t>transform the raw text data into structured features, reduce dimensionality, and enhance model performance. This approach enriched the feature space and empowered each model to capture subtle patterns and relationships within the data.</w:t>
       </w:r>
     </w:p>
     <w:tbl>
@@ -3658,7 +3834,178 @@
           <w:sz w:val="24"/>
           <w:szCs w:val="24"/>
         </w:rPr>
-        <w:t xml:space="preserve">Initially, our use of DBSCAN clustering is aimed at effectively grouping similar messages together, laying the foundation for our subsequent modeling endeavors. Through this </w:t>
+        <w:t xml:space="preserve">Initially, our use of DBSCAN clustering is aimed at effectively grouping similar messages together, laying the foundation for our subsequent modeling endeavors. Through this technique, we strive to create cohesive clusters of messages, each characterized by its distinct attributes. These message clusters will serve as the core data for training </w:t>
+      </w:r>
+      <w:r>
+        <w:rPr>
+          <w:sz w:val="24"/>
+          <w:szCs w:val="24"/>
+        </w:rPr>
+        <w:t>various</w:t>
+      </w:r>
+      <w:r>
+        <w:rPr>
+          <w:sz w:val="24"/>
+          <w:szCs w:val="24"/>
+        </w:rPr>
+        <w:t xml:space="preserve"> classification models, including Random Forest, </w:t>
+      </w:r>
+      <w:proofErr w:type="spellStart"/>
+      <w:r>
+        <w:rPr>
+          <w:sz w:val="24"/>
+          <w:szCs w:val="24"/>
+        </w:rPr>
+        <w:t>XGBoost</w:t>
+      </w:r>
+      <w:proofErr w:type="spellEnd"/>
+      <w:r>
+        <w:rPr>
+          <w:sz w:val="24"/>
+          <w:szCs w:val="24"/>
+        </w:rPr>
+        <w:t>, Logistic Regression, and Gaussian Naive Bayes.</w:t>
+      </w:r>
+      <w:r>
+        <w:rPr>
+          <w:sz w:val="24"/>
+          <w:szCs w:val="24"/>
+        </w:rPr>
+        <w:t xml:space="preserve"> </w:t>
+      </w:r>
+      <w:proofErr w:type="gramStart"/>
+      <w:r>
+        <w:rPr>
+          <w:sz w:val="24"/>
+          <w:szCs w:val="24"/>
+        </w:rPr>
+        <w:t>Similar to</w:t>
+      </w:r>
+      <w:proofErr w:type="gramEnd"/>
+      <w:r>
+        <w:rPr>
+          <w:sz w:val="24"/>
+          <w:szCs w:val="24"/>
+        </w:rPr>
+        <w:t xml:space="preserve"> the previous clustering techniques, the TF-IDF vectorization tactics will be used. </w:t>
+      </w:r>
+    </w:p>
+    <w:p>
+      <w:pPr>
+        <w:rPr>
+          <w:sz w:val="24"/>
+          <w:szCs w:val="24"/>
+        </w:rPr>
+      </w:pPr>
+      <w:r>
+        <w:rPr>
+          <w:sz w:val="24"/>
+          <w:szCs w:val="24"/>
+        </w:rPr>
+        <w:t>Our transition to DBSCAN clustering underscores our unwavering commitment to crafting an exceptionally effective spam classification system. By seamlessly integrating DBSCAN clustering with diverse classification models, we aspire to contribute significantly to fostering a digital communication environment that is both secure and efficient, where spam messages can be reliably identified and effectively managed.</w:t>
+      </w:r>
+      <w:r>
+        <w:rPr>
+          <w:sz w:val="24"/>
+          <w:szCs w:val="24"/>
+        </w:rPr>
+        <w:br/>
+      </w:r>
+    </w:p>
+    <w:p>
+      <w:pPr>
+        <w:rPr>
+          <w:b/>
+          <w:bCs/>
+          <w:sz w:val="24"/>
+          <w:szCs w:val="24"/>
+          <w:u w:val="single"/>
+        </w:rPr>
+      </w:pPr>
+      <w:proofErr w:type="spellStart"/>
+      <w:r>
+        <w:rPr>
+          <w:b/>
+          <w:bCs/>
+          <w:sz w:val="24"/>
+          <w:szCs w:val="24"/>
+          <w:u w:val="single"/>
+        </w:rPr>
+        <w:t>GridSearch</w:t>
+      </w:r>
+      <w:proofErr w:type="spellEnd"/>
+      <w:r>
+        <w:rPr>
+          <w:b/>
+          <w:bCs/>
+          <w:sz w:val="24"/>
+          <w:szCs w:val="24"/>
+          <w:u w:val="single"/>
+        </w:rPr>
+        <w:t>:</w:t>
+      </w:r>
+    </w:p>
+    <w:p>
+      <w:pPr>
+        <w:rPr>
+          <w:sz w:val="24"/>
+          <w:szCs w:val="24"/>
+        </w:rPr>
+      </w:pPr>
+      <w:r>
+        <w:rPr>
+          <w:sz w:val="24"/>
+          <w:szCs w:val="24"/>
+        </w:rPr>
+        <w:t xml:space="preserve">Conducted a brief </w:t>
+      </w:r>
+      <w:proofErr w:type="spellStart"/>
+      <w:r>
+        <w:rPr>
+          <w:sz w:val="24"/>
+          <w:szCs w:val="24"/>
+        </w:rPr>
+        <w:t>GridSearch</w:t>
+      </w:r>
+      <w:proofErr w:type="spellEnd"/>
+      <w:r>
+        <w:rPr>
+          <w:sz w:val="24"/>
+          <w:szCs w:val="24"/>
+        </w:rPr>
+        <w:t xml:space="preserve"> to optimize the parameters for the DBSCAN clustering algorithm. After evaluating various combinations of the `eps` (neighborhood radius) and `</w:t>
+      </w:r>
+      <w:proofErr w:type="spellStart"/>
+      <w:r>
+        <w:rPr>
+          <w:sz w:val="24"/>
+          <w:szCs w:val="24"/>
+        </w:rPr>
+        <w:t>min_samples</w:t>
+      </w:r>
+      <w:proofErr w:type="spellEnd"/>
+      <w:r>
+        <w:rPr>
+          <w:sz w:val="24"/>
+          <w:szCs w:val="24"/>
+        </w:rPr>
+        <w:t>` (minimum number of points in a neighborhood) parameters, identified the best configuration as follows: `eps` value of 1.0 and `</w:t>
+      </w:r>
+      <w:proofErr w:type="spellStart"/>
+      <w:r>
+        <w:rPr>
+          <w:sz w:val="24"/>
+          <w:szCs w:val="24"/>
+        </w:rPr>
+        <w:t>min_samples</w:t>
+      </w:r>
+      <w:proofErr w:type="spellEnd"/>
+      <w:r>
+        <w:rPr>
+          <w:sz w:val="24"/>
+          <w:szCs w:val="24"/>
+        </w:rPr>
+        <w:t xml:space="preserve">` set to 5. This parameter combination yielded the highest silhouette score of approximately -0.3013, indicating the quality of the resulting clusters. While a negative silhouette score may suggest some data points were assigned to the </w:t>
       </w:r>
       <w:r>
         <w:rPr>
@@ -3666,178 +4013,7 @@
           <w:szCs w:val="24"/>
         </w:rPr>
         <w:lastRenderedPageBreak/>
-        <w:t xml:space="preserve">technique, we strive to create cohesive clusters of messages, each characterized by its distinct attributes. These message clusters will serve as the core data for training </w:t>
-      </w:r>
-      <w:r>
-        <w:rPr>
-          <w:sz w:val="24"/>
-          <w:szCs w:val="24"/>
-        </w:rPr>
-        <w:t>various</w:t>
-      </w:r>
-      <w:r>
-        <w:rPr>
-          <w:sz w:val="24"/>
-          <w:szCs w:val="24"/>
-        </w:rPr>
-        <w:t xml:space="preserve"> classification models, including Random Forest, </w:t>
-      </w:r>
-      <w:proofErr w:type="spellStart"/>
-      <w:r>
-        <w:rPr>
-          <w:sz w:val="24"/>
-          <w:szCs w:val="24"/>
-        </w:rPr>
-        <w:t>XGBoost</w:t>
-      </w:r>
-      <w:proofErr w:type="spellEnd"/>
-      <w:r>
-        <w:rPr>
-          <w:sz w:val="24"/>
-          <w:szCs w:val="24"/>
-        </w:rPr>
-        <w:t>, Logistic Regression, and Gaussian Naive Bayes.</w:t>
-      </w:r>
-      <w:r>
-        <w:rPr>
-          <w:sz w:val="24"/>
-          <w:szCs w:val="24"/>
-        </w:rPr>
-        <w:t xml:space="preserve"> </w:t>
-      </w:r>
-      <w:proofErr w:type="gramStart"/>
-      <w:r>
-        <w:rPr>
-          <w:sz w:val="24"/>
-          <w:szCs w:val="24"/>
-        </w:rPr>
-        <w:t>Similar to</w:t>
-      </w:r>
-      <w:proofErr w:type="gramEnd"/>
-      <w:r>
-        <w:rPr>
-          <w:sz w:val="24"/>
-          <w:szCs w:val="24"/>
-        </w:rPr>
-        <w:t xml:space="preserve"> the previous clustering techniques, the TF-IDF vectorization tactics will be used. </w:t>
-      </w:r>
-    </w:p>
-    <w:p>
-      <w:pPr>
-        <w:rPr>
-          <w:sz w:val="24"/>
-          <w:szCs w:val="24"/>
-        </w:rPr>
-      </w:pPr>
-      <w:r>
-        <w:rPr>
-          <w:sz w:val="24"/>
-          <w:szCs w:val="24"/>
-        </w:rPr>
-        <w:t>Our transition to DBSCAN clustering underscores our unwavering commitment to crafting an exceptionally effective spam classification system. By seamlessly integrating DBSCAN clustering with diverse classification models, we aspire to contribute significantly to fostering a digital communication environment that is both secure and efficient, where spam messages can be reliably identified and effectively managed.</w:t>
-      </w:r>
-      <w:r>
-        <w:rPr>
-          <w:sz w:val="24"/>
-          <w:szCs w:val="24"/>
-        </w:rPr>
-        <w:br/>
-      </w:r>
-    </w:p>
-    <w:p>
-      <w:pPr>
-        <w:rPr>
-          <w:b/>
-          <w:bCs/>
-          <w:sz w:val="24"/>
-          <w:szCs w:val="24"/>
-          <w:u w:val="single"/>
-        </w:rPr>
-      </w:pPr>
-      <w:proofErr w:type="spellStart"/>
-      <w:r>
-        <w:rPr>
-          <w:b/>
-          <w:bCs/>
-          <w:sz w:val="24"/>
-          <w:szCs w:val="24"/>
-          <w:u w:val="single"/>
-        </w:rPr>
-        <w:t>GridSearch</w:t>
-      </w:r>
-      <w:proofErr w:type="spellEnd"/>
-      <w:r>
-        <w:rPr>
-          <w:b/>
-          <w:bCs/>
-          <w:sz w:val="24"/>
-          <w:szCs w:val="24"/>
-          <w:u w:val="single"/>
-        </w:rPr>
-        <w:t>:</w:t>
-      </w:r>
-    </w:p>
-    <w:p>
-      <w:pPr>
-        <w:rPr>
-          <w:sz w:val="24"/>
-          <w:szCs w:val="24"/>
-        </w:rPr>
-      </w:pPr>
-      <w:r>
-        <w:rPr>
-          <w:sz w:val="24"/>
-          <w:szCs w:val="24"/>
-        </w:rPr>
-        <w:t xml:space="preserve">Conducted a brief </w:t>
-      </w:r>
-      <w:proofErr w:type="spellStart"/>
-      <w:r>
-        <w:rPr>
-          <w:sz w:val="24"/>
-          <w:szCs w:val="24"/>
-        </w:rPr>
-        <w:t>GridSearch</w:t>
-      </w:r>
-      <w:proofErr w:type="spellEnd"/>
-      <w:r>
-        <w:rPr>
-          <w:sz w:val="24"/>
-          <w:szCs w:val="24"/>
-        </w:rPr>
-        <w:t xml:space="preserve"> to optimize the parameters for the DBSCAN clustering algorithm. After evaluating various combinations of the `eps` (neighborhood radius) and `</w:t>
-      </w:r>
-      <w:proofErr w:type="spellStart"/>
-      <w:r>
-        <w:rPr>
-          <w:sz w:val="24"/>
-          <w:szCs w:val="24"/>
-        </w:rPr>
-        <w:t>min_samples</w:t>
-      </w:r>
-      <w:proofErr w:type="spellEnd"/>
-      <w:r>
-        <w:rPr>
-          <w:sz w:val="24"/>
-          <w:szCs w:val="24"/>
-        </w:rPr>
-        <w:t>` (minimum number of points in a neighborhood) parameters, identified the best configuration as follows: `eps` value of 1.0 and `</w:t>
-      </w:r>
-      <w:proofErr w:type="spellStart"/>
-      <w:r>
-        <w:rPr>
-          <w:sz w:val="24"/>
-          <w:szCs w:val="24"/>
-        </w:rPr>
-        <w:t>min_samples</w:t>
-      </w:r>
-      <w:proofErr w:type="spellEnd"/>
-      <w:r>
-        <w:rPr>
-          <w:sz w:val="24"/>
-          <w:szCs w:val="24"/>
-        </w:rPr>
-        <w:t>` set to 5. This parameter combination yielded the highest silhouette score of approximately -0.3013, indicating the quality of the resulting clusters. While a negative silhouette score may suggest some data points were assigned to the wrong clusters, this result serves as a starting point for further fine-tuning and exploration of DBSCAN's performance on the dataset.</w:t>
+        <w:t>wrong clusters, this result serves as a starting point for further fine-tuning and exploration of DBSCAN's performance on the dataset.</w:t>
       </w:r>
       <w:r>
         <w:rPr>
@@ -4028,7 +4204,6 @@
                 <w:iCs/>
                 <w:u w:val="single"/>
               </w:rPr>
-              <w:lastRenderedPageBreak/>
               <w:t>Model</w:t>
             </w:r>
           </w:p>
@@ -4412,7 +4587,18 @@
           <w:szCs w:val="24"/>
           <w14:ligatures w14:val="none"/>
         </w:rPr>
-        <w:t>In this comprehensive research endeavor, we have tackled the pervasive issue of spam messages in the digital communication landscape. Through the application of advanced algorithms and machine learning techniques, our primary objective was to construct a robust spam classification system capable of effectively discerning between legitimate and spam messages. Our research journey spanned various critical stages, including data collection, preprocessing, feature engineering, and model selection. We leveraged a diverse dataset that encapsulated a wide spectrum of message characteristics and employed cutting-edge natural language processing (NLP) and machine learning methods to augment model performance and adaptability to evolving communication patterns.</w:t>
+        <w:t xml:space="preserve">In this comprehensive research endeavor, we have tackled the pervasive issue of spam messages in the digital communication landscape. Through the application of advanced </w:t>
+      </w:r>
+      <w:r>
+        <w:rPr>
+          <w:rFonts w:eastAsia="Times New Roman" w:cstheme="minorHAnsi"/>
+          <w:kern w:val="0"/>
+          <w:sz w:val="24"/>
+          <w:szCs w:val="24"/>
+          <w14:ligatures w14:val="none"/>
+        </w:rPr>
+        <w:lastRenderedPageBreak/>
+        <w:t>algorithms and machine learning techniques, our primary objective was to construct a robust spam classification system capable of effectively discerning between legitimate and spam messages. Our research journey spanned various critical stages, including data collection, preprocessing, feature engineering, and model selection. We leveraged a diverse dataset that encapsulated a wide spectrum of message characteristics and employed cutting-edge natural language processing (NLP) and machine learning methods to augment model performance and adaptability to evolving communication patterns.</w:t>
       </w:r>
     </w:p>
     <w:p>
@@ -4503,18 +4689,7 @@
           <w:szCs w:val="24"/>
           <w14:ligatures w14:val="none"/>
         </w:rPr>
-        <w:t xml:space="preserve"> clustering played a pivotal role in enriching the feature space, consistently yielding elevated accuracy scores across diverse classification models. This research contribution is poised to address contemporary digital communication challenges and promote the development of a more secure and productive communication landscape. Our journey underscores the potential of advanced data science techniques in reshaping the digital </w:t>
-      </w:r>
-      <w:r>
-        <w:rPr>
-          <w:rFonts w:eastAsia="Times New Roman" w:cstheme="minorHAnsi"/>
-          <w:kern w:val="0"/>
-          <w:sz w:val="24"/>
-          <w:szCs w:val="24"/>
-          <w14:ligatures w14:val="none"/>
-        </w:rPr>
-        <w:lastRenderedPageBreak/>
-        <w:t>communication landscape, paving the way for safer and more efficient interactions in our digitally interconnected world.</w:t>
+        <w:t xml:space="preserve"> clustering played a pivotal role in enriching the feature space, consistently yielding elevated accuracy scores across diverse classification models. This research contribution is poised to address contemporary digital communication challenges and promote the development of a more secure and productive communication landscape. Our journey underscores the potential of advanced data science techniques in reshaping the digital communication landscape, paving the way for safer and more efficient interactions in our digitally interconnected world.</w:t>
       </w:r>
     </w:p>
     <w:p>
@@ -4668,6 +4843,7 @@
           <w:sz w:val="24"/>
           <w:szCs w:val="24"/>
         </w:rPr>
+        <w:lastRenderedPageBreak/>
         <w:t>Regularization: Apply regularization techniques to prevent overfitting, especially when working with high-dimensional data. Techniques like L1 and L2 regularization can be beneficial.</w:t>
       </w:r>
       <w:r>

</xml_diff>